<commit_message>
Update word style references for markdown
</commit_message>
<xml_diff>
--- a/src/tarefa_aula_1/word-styles-reference.docx
+++ b/src/tarefa_aula_1/word-styles-reference.docx
@@ -1,90 +1,100 @@
 
 <file path=word/document.xml><?xml version="1.0" encoding="utf-8"?>
-<w:document xmlns:wpc="http://schemas.microsoft.com/office/word/2010/wordprocessingCanvas" xmlns:cx="http://schemas.microsoft.com/office/drawing/2014/chartex" xmlns:mc="http://schemas.openxmlformats.org/markup-compatibility/2006" xmlns:o="urn:schemas-microsoft-com:office:office" xmlns:r="http://schemas.openxmlformats.org/officeDocument/2006/relationships" xmlns:m="http://schemas.openxmlformats.org/officeDocument/2006/math" xmlns:v="urn:schemas-microsoft-com:vml" xmlns:wp14="http://schemas.microsoft.com/office/word/2010/wordprocessingDrawing" xmlns:wp="http://schemas.openxmlformats.org/drawingml/2006/wordprocessingDrawing" xmlns:w10="urn:schemas-microsoft-com:office:word" xmlns:w="http://schemas.openxmlformats.org/wordprocessingml/2006/main" xmlns:w14="http://schemas.microsoft.com/office/word/2010/wordml" xmlns:w15="http://schemas.microsoft.com/office/word/2012/wordml" xmlns:w16se="http://schemas.microsoft.com/office/word/2015/wordml/symex" xmlns:wpg="http://schemas.microsoft.com/office/word/2010/wordprocessingGroup" xmlns:wpi="http://schemas.microsoft.com/office/word/2010/wordprocessingInk" xmlns:wne="http://schemas.microsoft.com/office/word/2006/wordml" xmlns:wps="http://schemas.microsoft.com/office/word/2010/wordprocessingShape" mc:Ignorable="w14 w15 w16se wp14">
+<w:document xmlns:wpc="http://schemas.microsoft.com/office/word/2010/wordprocessingCanvas" xmlns:cx="http://schemas.microsoft.com/office/drawing/2014/chartex" xmlns:cx1="http://schemas.microsoft.com/office/drawing/2015/9/8/chartex" xmlns:cx2="http://schemas.microsoft.com/office/drawing/2015/10/21/chartex" xmlns:cx3="http://schemas.microsoft.com/office/drawing/2016/5/9/chartex" xmlns:cx4="http://schemas.microsoft.com/office/drawing/2016/5/10/chartex" xmlns:cx5="http://schemas.microsoft.com/office/drawing/2016/5/11/chartex" xmlns:cx6="http://schemas.microsoft.com/office/drawing/2016/5/12/chartex" xmlns:cx7="http://schemas.microsoft.com/office/drawing/2016/5/13/chartex" xmlns:cx8="http://schemas.microsoft.com/office/drawing/2016/5/14/chartex" xmlns:mc="http://schemas.openxmlformats.org/markup-compatibility/2006" xmlns:aink="http://schemas.microsoft.com/office/drawing/2016/ink" xmlns:am3d="http://schemas.microsoft.com/office/drawing/2017/model3d" xmlns:o="urn:schemas-microsoft-com:office:office" xmlns:r="http://schemas.openxmlformats.org/officeDocument/2006/relationships" xmlns:m="http://schemas.openxmlformats.org/officeDocument/2006/math" xmlns:v="urn:schemas-microsoft-com:vml" xmlns:wp14="http://schemas.microsoft.com/office/word/2010/wordprocessingDrawing" xmlns:wp="http://schemas.openxmlformats.org/drawingml/2006/wordprocessingDrawing" xmlns:w10="urn:schemas-microsoft-com:office:word" xmlns:w="http://schemas.openxmlformats.org/wordprocessingml/2006/main" xmlns:w14="http://schemas.microsoft.com/office/word/2010/wordml" xmlns:w15="http://schemas.microsoft.com/office/word/2012/wordml" xmlns:w16cid="http://schemas.microsoft.com/office/word/2016/wordml/cid" xmlns:w16se="http://schemas.microsoft.com/office/word/2015/wordml/symex" xmlns:wpg="http://schemas.microsoft.com/office/word/2010/wordprocessingGroup" xmlns:wpi="http://schemas.microsoft.com/office/word/2010/wordprocessingInk" xmlns:wne="http://schemas.microsoft.com/office/word/2006/wordml" xmlns:wps="http://schemas.microsoft.com/office/word/2010/wordprocessingShape" mc:Ignorable="w14 w15 w16se w16cid wp14">
   <w:body>
     <w:p>
       <w:pPr>
-        <w:pStyle w:val="Ttulo"/>
+        <w:pStyle w:val="Title"/>
       </w:pPr>
       <w:r>
-        <w:t>Tarefa Aula 1 – Exploração de SNA em R</w:t>
+        <w:t>Título</w:t>
+      </w:r>
+      <w:r>
+        <w:t xml:space="preserve"> da tarefa</w:t>
       </w:r>
     </w:p>
     <w:p>
       <w:pPr>
+        <w:pStyle w:val="Date"/>
         <w:rPr>
-          <w:b/>
-          <w:i/>
+          <w:rStyle w:val="DataTypeTok"/>
+          <w:color w:val="auto"/>
+          <w:shd w:val="clear" w:color="auto" w:fill="auto"/>
         </w:rPr>
       </w:pPr>
       <w:r>
         <w:rPr>
-          <w:b/>
-          <w:i/>
+          <w:rStyle w:val="DataTypeTok"/>
+          <w:color w:val="auto"/>
+          <w:shd w:val="clear" w:color="auto" w:fill="auto"/>
         </w:rPr>
-        <w:t>Novembro de 2019</w:t>
+        <w:t>Mês e ano</w:t>
       </w:r>
     </w:p>
     <w:p/>
+    <w:bookmarkStart w:id="0" w:name="enunciado-parte-1" w:displacedByCustomXml="next"/>
+    <w:bookmarkEnd w:id="0" w:displacedByCustomXml="next"/>
     <w:sdt>
       <w:sdtPr>
-        <w:id w:val="-1582749240"/>
+        <w:id w:val="674076874"/>
         <w:docPartObj>
           <w:docPartGallery w:val="Table of Contents"/>
           <w:docPartUnique/>
         </w:docPartObj>
       </w:sdtPr>
-      <w:sdtEndPr/>
+      <w:sdtEndPr>
+        <w:rPr>
+          <w:rFonts w:ascii="Times New Roman" w:eastAsia="Times New Roman" w:hAnsi="Times New Roman" w:cs="Times New Roman"/>
+          <w:b/>
+          <w:bCs/>
+          <w:noProof/>
+          <w:color w:val="auto"/>
+          <w:sz w:val="24"/>
+          <w:szCs w:val="24"/>
+          <w:lang w:val="pt-BR" w:eastAsia="pt-BR"/>
+        </w:rPr>
+      </w:sdtEndPr>
       <w:sdtContent>
+        <w:bookmarkStart w:id="1" w:name="_GoBack" w:displacedByCustomXml="prev"/>
+        <w:bookmarkEnd w:id="1" w:displacedByCustomXml="prev"/>
         <w:p>
-          <w:proofErr w:type="spellStart"/>
-          <w:r>
-            <w:t>Table</w:t>
-          </w:r>
-          <w:proofErr w:type="spellEnd"/>
-          <w:r>
-            <w:t xml:space="preserve"> </w:t>
-          </w:r>
-          <w:proofErr w:type="spellStart"/>
-          <w:r>
-            <w:t>of</w:t>
-          </w:r>
-          <w:proofErr w:type="spellEnd"/>
-          <w:r>
-            <w:t xml:space="preserve"> </w:t>
-          </w:r>
-          <w:proofErr w:type="spellStart"/>
+          <w:pPr>
+            <w:pStyle w:val="TOCHeading"/>
+          </w:pPr>
           <w:r>
             <w:t>Contents</w:t>
           </w:r>
-          <w:proofErr w:type="spellEnd"/>
         </w:p>
         <w:p>
           <w:pPr>
-            <w:pStyle w:val="Sumrio1"/>
+            <w:pStyle w:val="TOC1"/>
             <w:tabs>
               <w:tab w:val="right" w:leader="dot" w:pos="9628"/>
             </w:tabs>
             <w:rPr>
+              <w:rFonts w:asciiTheme="minorHAnsi" w:eastAsiaTheme="minorEastAsia" w:hAnsiTheme="minorHAnsi" w:cstheme="minorBidi"/>
               <w:noProof/>
+              <w:sz w:val="22"/>
+              <w:szCs w:val="22"/>
+              <w:lang w:val="en-US" w:eastAsia="en-US"/>
             </w:rPr>
           </w:pPr>
           <w:r>
             <w:fldChar w:fldCharType="begin"/>
           </w:r>
           <w:r>
-            <w:instrText>TOC \o "1-3" \h \z \u</w:instrText>
+            <w:instrText xml:space="preserve"> TOC \o "1-3" \h \z \u </w:instrText>
           </w:r>
           <w:r>
             <w:fldChar w:fldCharType="separate"/>
           </w:r>
-          <w:hyperlink w:anchor="_Toc23875526" w:history="1">
+          <w:hyperlink w:anchor="_Toc23979143" w:history="1">
             <w:r>
               <w:rPr>
                 <w:rStyle w:val="Hyperlink"/>
                 <w:noProof/>
               </w:rPr>
-              <w:t>Enunciado (parte 1)</w:t>
+              <w:t>Tópico</w:t>
             </w:r>
             <w:r>
               <w:rPr>
@@ -105,7 +115,7 @@
                 <w:noProof/>
                 <w:webHidden/>
               </w:rPr>
-              <w:instrText xml:space="preserve"> PAGEREF _Toc23875526 \h </w:instrText>
+              <w:instrText xml:space="preserve"> PAGEREF _Toc23979143 \h </w:instrText>
             </w:r>
             <w:r>
               <w:rPr>
@@ -138,6 +148,11 @@
         </w:p>
         <w:p>
           <w:r>
+            <w:rPr>
+              <w:b/>
+              <w:bCs/>
+              <w:noProof/>
+            </w:rPr>
             <w:fldChar w:fldCharType="end"/>
           </w:r>
         </w:p>
@@ -145,15 +160,19 @@
     </w:sdt>
     <w:p>
       <w:pPr>
-        <w:pStyle w:val="Ttulo1"/>
-      </w:pPr>
-      <w:bookmarkStart w:id="0" w:name="enunciado-parte-1"/>
-      <w:bookmarkStart w:id="1" w:name="_Toc23875526"/>
-      <w:bookmarkEnd w:id="0"/>
+        <w:pStyle w:val="Heading1"/>
+      </w:pPr>
+      <w:bookmarkStart w:id="2" w:name="_Toc23979143"/>
       <w:r>
-        <w:t>Enunciado (parte 1)</w:t>
+        <w:t>Tópico</w:t>
       </w:r>
-      <w:bookmarkEnd w:id="1"/>
+      <w:bookmarkEnd w:id="2"/>
+    </w:p>
+    <w:p/>
+    <w:p>
+      <w:r>
+        <w:t>Texto.</w:t>
+      </w:r>
     </w:p>
     <w:p/>
     <w:p>
@@ -164,76 +183,10 @@
         </w:numPr>
       </w:pPr>
       <w:r>
-        <w:t xml:space="preserve">Explore as rotinas Exemplo </w:t>
+        <w:t>Item 1</w:t>
       </w:r>
-      <w:proofErr w:type="spellStart"/>
       <w:r>
-        <w:t>Rede.R</w:t>
-      </w:r>
-      <w:proofErr w:type="spellEnd"/>
-      <w:r>
-        <w:t xml:space="preserve"> e Exemplo Rede </w:t>
-      </w:r>
-      <w:proofErr w:type="spellStart"/>
-      <w:r>
-        <w:t>Two</w:t>
-      </w:r>
-      <w:proofErr w:type="spellEnd"/>
-      <w:r>
-        <w:t xml:space="preserve"> </w:t>
-      </w:r>
-      <w:proofErr w:type="spellStart"/>
-      <w:proofErr w:type="gramStart"/>
-      <w:r>
-        <w:t>Mode.R</w:t>
-      </w:r>
-      <w:proofErr w:type="spellEnd"/>
-      <w:r>
-        <w:t xml:space="preserve"> .</w:t>
-      </w:r>
-      <w:proofErr w:type="gramEnd"/>
-      <w:r>
-        <w:t xml:space="preserve"> Rode os códigos na plataforma R utilizando como base as tabelas Rede </w:t>
-      </w:r>
-      <w:proofErr w:type="spellStart"/>
-      <w:r>
-        <w:t>One</w:t>
-      </w:r>
-      <w:proofErr w:type="spellEnd"/>
-      <w:r>
-        <w:t xml:space="preserve"> </w:t>
-      </w:r>
-      <w:proofErr w:type="spellStart"/>
-      <w:r>
-        <w:t>Mode_Tarefa</w:t>
-      </w:r>
-      <w:proofErr w:type="spellEnd"/>
-      <w:r>
-        <w:t xml:space="preserve"> Aula 1_Berrini T1.xlsx e Rede </w:t>
-      </w:r>
-      <w:proofErr w:type="spellStart"/>
-      <w:r>
-        <w:t>Two</w:t>
-      </w:r>
-      <w:proofErr w:type="spellEnd"/>
-      <w:r>
-        <w:t xml:space="preserve"> </w:t>
-      </w:r>
-      <w:proofErr w:type="spellStart"/>
-      <w:r>
-        <w:t>Mode_Tarefa</w:t>
-      </w:r>
-      <w:proofErr w:type="spellEnd"/>
-      <w:r>
-        <w:t xml:space="preserve"> Aula 1_Berrini T1.xlsx. (</w:t>
-      </w:r>
-      <w:proofErr w:type="gramStart"/>
-      <w:r>
-        <w:t>atenção</w:t>
-      </w:r>
-      <w:proofErr w:type="gramEnd"/>
-      <w:r>
-        <w:t>: não são as mesmas bases trabalhadas em sala).</w:t>
+        <w:t>.</w:t>
       </w:r>
     </w:p>
     <w:p>
@@ -244,7 +197,10 @@
         </w:numPr>
       </w:pPr>
       <w:r>
-        <w:t>Faça pequenas modificações na tabela e veja seus resultados.</w:t>
+        <w:t>Item 2</w:t>
+      </w:r>
+      <w:r>
+        <w:t>.</w:t>
       </w:r>
     </w:p>
     <w:p>
@@ -255,50 +211,11 @@
         </w:numPr>
       </w:pPr>
       <w:r>
-        <w:t xml:space="preserve">Inclua outras análises em seu código (usando as extensões </w:t>
+        <w:t>Item n</w:t>
       </w:r>
-      <w:proofErr w:type="spellStart"/>
       <w:r>
-        <w:t>sna</w:t>
+        <w:t>.</w:t>
       </w:r>
-      <w:proofErr w:type="spellEnd"/>
-      <w:r>
-        <w:t xml:space="preserve">, network ou </w:t>
-      </w:r>
-      <w:proofErr w:type="spellStart"/>
-      <w:r>
-        <w:t>igraph</w:t>
-      </w:r>
-      <w:proofErr w:type="spellEnd"/>
-      <w:r>
-        <w:t>) e comente os resultados (seja criativo!).</w:t>
-      </w:r>
-    </w:p>
-    <w:p>
-      <w:pPr>
-        <w:numPr>
-          <w:ilvl w:val="0"/>
-          <w:numId w:val="19"/>
-        </w:numPr>
-      </w:pPr>
-      <w:r>
-        <w:t xml:space="preserve">Compile as saídas dos códigos (conteúdo das variáveis, gráficos, tabelas) em um documento Word (usando o modelo deste documento) e comente seus resultados (principalmente as medidas de centralidade), análises, potenciais implicações gerenciais, </w:t>
-      </w:r>
-      <w:proofErr w:type="spellStart"/>
-      <w:r>
-        <w:t>etc</w:t>
-      </w:r>
-      <w:proofErr w:type="spellEnd"/>
-      <w:r>
-        <w:t>, conforme discutido em sala na Aula 1.</w:t>
-      </w:r>
-    </w:p>
-    <w:p>
-      <w:pPr>
-        <w:ind w:left="480"/>
-      </w:pPr>
-      <w:bookmarkStart w:id="2" w:name="_GoBack"/>
-      <w:bookmarkEnd w:id="2"/>
     </w:p>
     <w:sectPr>
       <w:headerReference w:type="default" r:id="rId8"/>
@@ -313,7 +230,7 @@
 </file>
 
 <file path=word/endnotes.xml><?xml version="1.0" encoding="utf-8"?>
-<w:endnotes xmlns:wpc="http://schemas.microsoft.com/office/word/2010/wordprocessingCanvas" xmlns:cx="http://schemas.microsoft.com/office/drawing/2014/chartex" xmlns:mc="http://schemas.openxmlformats.org/markup-compatibility/2006" xmlns:o="urn:schemas-microsoft-com:office:office" xmlns:r="http://schemas.openxmlformats.org/officeDocument/2006/relationships" xmlns:m="http://schemas.openxmlformats.org/officeDocument/2006/math" xmlns:v="urn:schemas-microsoft-com:vml" xmlns:wp14="http://schemas.microsoft.com/office/word/2010/wordprocessingDrawing" xmlns:wp="http://schemas.openxmlformats.org/drawingml/2006/wordprocessingDrawing" xmlns:w10="urn:schemas-microsoft-com:office:word" xmlns:w="http://schemas.openxmlformats.org/wordprocessingml/2006/main" xmlns:w14="http://schemas.microsoft.com/office/word/2010/wordml" xmlns:w15="http://schemas.microsoft.com/office/word/2012/wordml" xmlns:w16se="http://schemas.microsoft.com/office/word/2015/wordml/symex" xmlns:wpg="http://schemas.microsoft.com/office/word/2010/wordprocessingGroup" xmlns:wpi="http://schemas.microsoft.com/office/word/2010/wordprocessingInk" xmlns:wne="http://schemas.microsoft.com/office/word/2006/wordml" xmlns:wps="http://schemas.microsoft.com/office/word/2010/wordprocessingShape" mc:Ignorable="w14 w15 w16se wp14">
+<w:endnotes xmlns:wpc="http://schemas.microsoft.com/office/word/2010/wordprocessingCanvas" xmlns:cx="http://schemas.microsoft.com/office/drawing/2014/chartex" xmlns:cx1="http://schemas.microsoft.com/office/drawing/2015/9/8/chartex" xmlns:cx2="http://schemas.microsoft.com/office/drawing/2015/10/21/chartex" xmlns:cx3="http://schemas.microsoft.com/office/drawing/2016/5/9/chartex" xmlns:cx4="http://schemas.microsoft.com/office/drawing/2016/5/10/chartex" xmlns:cx5="http://schemas.microsoft.com/office/drawing/2016/5/11/chartex" xmlns:cx6="http://schemas.microsoft.com/office/drawing/2016/5/12/chartex" xmlns:cx7="http://schemas.microsoft.com/office/drawing/2016/5/13/chartex" xmlns:cx8="http://schemas.microsoft.com/office/drawing/2016/5/14/chartex" xmlns:mc="http://schemas.openxmlformats.org/markup-compatibility/2006" xmlns:aink="http://schemas.microsoft.com/office/drawing/2016/ink" xmlns:am3d="http://schemas.microsoft.com/office/drawing/2017/model3d" xmlns:o="urn:schemas-microsoft-com:office:office" xmlns:r="http://schemas.openxmlformats.org/officeDocument/2006/relationships" xmlns:m="http://schemas.openxmlformats.org/officeDocument/2006/math" xmlns:v="urn:schemas-microsoft-com:vml" xmlns:wp14="http://schemas.microsoft.com/office/word/2010/wordprocessingDrawing" xmlns:wp="http://schemas.openxmlformats.org/drawingml/2006/wordprocessingDrawing" xmlns:w10="urn:schemas-microsoft-com:office:word" xmlns:w="http://schemas.openxmlformats.org/wordprocessingml/2006/main" xmlns:w14="http://schemas.microsoft.com/office/word/2010/wordml" xmlns:w15="http://schemas.microsoft.com/office/word/2012/wordml" xmlns:w16cid="http://schemas.microsoft.com/office/word/2016/wordml/cid" xmlns:w16se="http://schemas.microsoft.com/office/word/2015/wordml/symex" xmlns:wpg="http://schemas.microsoft.com/office/word/2010/wordprocessingGroup" xmlns:wpi="http://schemas.microsoft.com/office/word/2010/wordprocessingInk" xmlns:wne="http://schemas.microsoft.com/office/word/2006/wordml" xmlns:wps="http://schemas.microsoft.com/office/word/2010/wordprocessingShape" mc:Ignorable="w14 w15 w16se w16cid wp14">
   <w:endnote w:type="separator" w:id="-1">
     <w:p>
       <w:r>
@@ -332,40 +249,40 @@
 </file>
 
 <file path=word/footer1.xml><?xml version="1.0" encoding="utf-8"?>
-<w:ftr xmlns:wpc="http://schemas.microsoft.com/office/word/2010/wordprocessingCanvas" xmlns:cx="http://schemas.microsoft.com/office/drawing/2014/chartex" xmlns:mc="http://schemas.openxmlformats.org/markup-compatibility/2006" xmlns:o="urn:schemas-microsoft-com:office:office" xmlns:r="http://schemas.openxmlformats.org/officeDocument/2006/relationships" xmlns:m="http://schemas.openxmlformats.org/officeDocument/2006/math" xmlns:v="urn:schemas-microsoft-com:vml" xmlns:wp14="http://schemas.microsoft.com/office/word/2010/wordprocessingDrawing" xmlns:wp="http://schemas.openxmlformats.org/drawingml/2006/wordprocessingDrawing" xmlns:w10="urn:schemas-microsoft-com:office:word" xmlns:w="http://schemas.openxmlformats.org/wordprocessingml/2006/main" xmlns:w14="http://schemas.microsoft.com/office/word/2010/wordml" xmlns:w15="http://schemas.microsoft.com/office/word/2012/wordml" xmlns:w16se="http://schemas.microsoft.com/office/word/2015/wordml/symex" xmlns:wpg="http://schemas.microsoft.com/office/word/2010/wordprocessingGroup" xmlns:wpi="http://schemas.microsoft.com/office/word/2010/wordprocessingInk" xmlns:wne="http://schemas.microsoft.com/office/word/2006/wordml" xmlns:wps="http://schemas.microsoft.com/office/word/2010/wordprocessingShape" mc:Ignorable="w14 w15 w16se wp14">
+<w:ftr xmlns:wpc="http://schemas.microsoft.com/office/word/2010/wordprocessingCanvas" xmlns:cx="http://schemas.microsoft.com/office/drawing/2014/chartex" xmlns:cx1="http://schemas.microsoft.com/office/drawing/2015/9/8/chartex" xmlns:cx2="http://schemas.microsoft.com/office/drawing/2015/10/21/chartex" xmlns:cx3="http://schemas.microsoft.com/office/drawing/2016/5/9/chartex" xmlns:cx4="http://schemas.microsoft.com/office/drawing/2016/5/10/chartex" xmlns:cx5="http://schemas.microsoft.com/office/drawing/2016/5/11/chartex" xmlns:cx6="http://schemas.microsoft.com/office/drawing/2016/5/12/chartex" xmlns:cx7="http://schemas.microsoft.com/office/drawing/2016/5/13/chartex" xmlns:cx8="http://schemas.microsoft.com/office/drawing/2016/5/14/chartex" xmlns:mc="http://schemas.openxmlformats.org/markup-compatibility/2006" xmlns:aink="http://schemas.microsoft.com/office/drawing/2016/ink" xmlns:am3d="http://schemas.microsoft.com/office/drawing/2017/model3d" xmlns:o="urn:schemas-microsoft-com:office:office" xmlns:r="http://schemas.openxmlformats.org/officeDocument/2006/relationships" xmlns:m="http://schemas.openxmlformats.org/officeDocument/2006/math" xmlns:v="urn:schemas-microsoft-com:vml" xmlns:wp14="http://schemas.microsoft.com/office/word/2010/wordprocessingDrawing" xmlns:wp="http://schemas.openxmlformats.org/drawingml/2006/wordprocessingDrawing" xmlns:w10="urn:schemas-microsoft-com:office:word" xmlns:w="http://schemas.openxmlformats.org/wordprocessingml/2006/main" xmlns:w14="http://schemas.microsoft.com/office/word/2010/wordml" xmlns:w15="http://schemas.microsoft.com/office/word/2012/wordml" xmlns:w16cid="http://schemas.microsoft.com/office/word/2016/wordml/cid" xmlns:w16se="http://schemas.microsoft.com/office/word/2015/wordml/symex" xmlns:wpg="http://schemas.microsoft.com/office/word/2010/wordprocessingGroup" xmlns:wpi="http://schemas.microsoft.com/office/word/2010/wordprocessingInk" xmlns:wne="http://schemas.microsoft.com/office/word/2006/wordml" xmlns:wps="http://schemas.microsoft.com/office/word/2010/wordprocessingShape" mc:Ignorable="w14 w15 w16se w16cid wp14">
   <w:p>
     <w:pPr>
-      <w:pStyle w:val="Rodap"/>
+      <w:pStyle w:val="Footer"/>
       <w:jc w:val="right"/>
     </w:pPr>
     <w:r>
       <w:rPr>
-        <w:rStyle w:val="Nmerodepgina"/>
+        <w:rStyle w:val="PageNumber"/>
       </w:rPr>
       <w:fldChar w:fldCharType="begin"/>
     </w:r>
     <w:r>
       <w:rPr>
-        <w:rStyle w:val="Nmerodepgina"/>
+        <w:rStyle w:val="PageNumber"/>
       </w:rPr>
       <w:instrText xml:space="preserve"> PAGE </w:instrText>
     </w:r>
     <w:r>
       <w:rPr>
-        <w:rStyle w:val="Nmerodepgina"/>
+        <w:rStyle w:val="PageNumber"/>
       </w:rPr>
       <w:fldChar w:fldCharType="separate"/>
     </w:r>
     <w:r>
       <w:rPr>
-        <w:rStyle w:val="Nmerodepgina"/>
+        <w:rStyle w:val="PageNumber"/>
         <w:noProof/>
       </w:rPr>
       <w:t>1</w:t>
     </w:r>
     <w:r>
       <w:rPr>
-        <w:rStyle w:val="Nmerodepgina"/>
+        <w:rStyle w:val="PageNumber"/>
       </w:rPr>
       <w:fldChar w:fldCharType="end"/>
     </w:r>
@@ -374,7 +291,7 @@
 </file>
 
 <file path=word/footnotes.xml><?xml version="1.0" encoding="utf-8"?>
-<w:footnotes xmlns:wpc="http://schemas.microsoft.com/office/word/2010/wordprocessingCanvas" xmlns:cx="http://schemas.microsoft.com/office/drawing/2014/chartex" xmlns:mc="http://schemas.openxmlformats.org/markup-compatibility/2006" xmlns:o="urn:schemas-microsoft-com:office:office" xmlns:r="http://schemas.openxmlformats.org/officeDocument/2006/relationships" xmlns:m="http://schemas.openxmlformats.org/officeDocument/2006/math" xmlns:v="urn:schemas-microsoft-com:vml" xmlns:wp14="http://schemas.microsoft.com/office/word/2010/wordprocessingDrawing" xmlns:wp="http://schemas.openxmlformats.org/drawingml/2006/wordprocessingDrawing" xmlns:w10="urn:schemas-microsoft-com:office:word" xmlns:w="http://schemas.openxmlformats.org/wordprocessingml/2006/main" xmlns:w14="http://schemas.microsoft.com/office/word/2010/wordml" xmlns:w15="http://schemas.microsoft.com/office/word/2012/wordml" xmlns:w16se="http://schemas.microsoft.com/office/word/2015/wordml/symex" xmlns:wpg="http://schemas.microsoft.com/office/word/2010/wordprocessingGroup" xmlns:wpi="http://schemas.microsoft.com/office/word/2010/wordprocessingInk" xmlns:wne="http://schemas.microsoft.com/office/word/2006/wordml" xmlns:wps="http://schemas.microsoft.com/office/word/2010/wordprocessingShape" mc:Ignorable="w14 w15 w16se wp14">
+<w:footnotes xmlns:wpc="http://schemas.microsoft.com/office/word/2010/wordprocessingCanvas" xmlns:cx="http://schemas.microsoft.com/office/drawing/2014/chartex" xmlns:cx1="http://schemas.microsoft.com/office/drawing/2015/9/8/chartex" xmlns:cx2="http://schemas.microsoft.com/office/drawing/2015/10/21/chartex" xmlns:cx3="http://schemas.microsoft.com/office/drawing/2016/5/9/chartex" xmlns:cx4="http://schemas.microsoft.com/office/drawing/2016/5/10/chartex" xmlns:cx5="http://schemas.microsoft.com/office/drawing/2016/5/11/chartex" xmlns:cx6="http://schemas.microsoft.com/office/drawing/2016/5/12/chartex" xmlns:cx7="http://schemas.microsoft.com/office/drawing/2016/5/13/chartex" xmlns:cx8="http://schemas.microsoft.com/office/drawing/2016/5/14/chartex" xmlns:mc="http://schemas.openxmlformats.org/markup-compatibility/2006" xmlns:aink="http://schemas.microsoft.com/office/drawing/2016/ink" xmlns:am3d="http://schemas.microsoft.com/office/drawing/2017/model3d" xmlns:o="urn:schemas-microsoft-com:office:office" xmlns:r="http://schemas.openxmlformats.org/officeDocument/2006/relationships" xmlns:m="http://schemas.openxmlformats.org/officeDocument/2006/math" xmlns:v="urn:schemas-microsoft-com:vml" xmlns:wp14="http://schemas.microsoft.com/office/word/2010/wordprocessingDrawing" xmlns:wp="http://schemas.openxmlformats.org/drawingml/2006/wordprocessingDrawing" xmlns:w10="urn:schemas-microsoft-com:office:word" xmlns:w="http://schemas.openxmlformats.org/wordprocessingml/2006/main" xmlns:w14="http://schemas.microsoft.com/office/word/2010/wordml" xmlns:w15="http://schemas.microsoft.com/office/word/2012/wordml" xmlns:w16cid="http://schemas.microsoft.com/office/word/2016/wordml/cid" xmlns:w16se="http://schemas.microsoft.com/office/word/2015/wordml/symex" xmlns:wpg="http://schemas.microsoft.com/office/word/2010/wordprocessingGroup" xmlns:wpi="http://schemas.microsoft.com/office/word/2010/wordprocessingInk" xmlns:wne="http://schemas.microsoft.com/office/word/2006/wordml" xmlns:wps="http://schemas.microsoft.com/office/word/2010/wordprocessingShape" mc:Ignorable="w14 w15 w16se w16cid wp14">
   <w:footnote w:type="separator" w:id="-1">
     <w:p>
       <w:r>
@@ -393,10 +310,10 @@
 </file>
 
 <file path=word/header1.xml><?xml version="1.0" encoding="utf-8"?>
-<w:hdr xmlns:wpc="http://schemas.microsoft.com/office/word/2010/wordprocessingCanvas" xmlns:cx="http://schemas.microsoft.com/office/drawing/2014/chartex" xmlns:mc="http://schemas.openxmlformats.org/markup-compatibility/2006" xmlns:o="urn:schemas-microsoft-com:office:office" xmlns:r="http://schemas.openxmlformats.org/officeDocument/2006/relationships" xmlns:m="http://schemas.openxmlformats.org/officeDocument/2006/math" xmlns:v="urn:schemas-microsoft-com:vml" xmlns:wp14="http://schemas.microsoft.com/office/word/2010/wordprocessingDrawing" xmlns:wp="http://schemas.openxmlformats.org/drawingml/2006/wordprocessingDrawing" xmlns:w10="urn:schemas-microsoft-com:office:word" xmlns:w="http://schemas.openxmlformats.org/wordprocessingml/2006/main" xmlns:w14="http://schemas.microsoft.com/office/word/2010/wordml" xmlns:w15="http://schemas.microsoft.com/office/word/2012/wordml" xmlns:w16se="http://schemas.microsoft.com/office/word/2015/wordml/symex" xmlns:wpg="http://schemas.microsoft.com/office/word/2010/wordprocessingGroup" xmlns:wpi="http://schemas.microsoft.com/office/word/2010/wordprocessingInk" xmlns:wne="http://schemas.microsoft.com/office/word/2006/wordml" xmlns:wps="http://schemas.microsoft.com/office/word/2010/wordprocessingShape" mc:Ignorable="w14 w15 w16se wp14">
+<w:hdr xmlns:wpc="http://schemas.microsoft.com/office/word/2010/wordprocessingCanvas" xmlns:cx="http://schemas.microsoft.com/office/drawing/2014/chartex" xmlns:cx1="http://schemas.microsoft.com/office/drawing/2015/9/8/chartex" xmlns:cx2="http://schemas.microsoft.com/office/drawing/2015/10/21/chartex" xmlns:cx3="http://schemas.microsoft.com/office/drawing/2016/5/9/chartex" xmlns:cx4="http://schemas.microsoft.com/office/drawing/2016/5/10/chartex" xmlns:cx5="http://schemas.microsoft.com/office/drawing/2016/5/11/chartex" xmlns:cx6="http://schemas.microsoft.com/office/drawing/2016/5/12/chartex" xmlns:cx7="http://schemas.microsoft.com/office/drawing/2016/5/13/chartex" xmlns:cx8="http://schemas.microsoft.com/office/drawing/2016/5/14/chartex" xmlns:mc="http://schemas.openxmlformats.org/markup-compatibility/2006" xmlns:aink="http://schemas.microsoft.com/office/drawing/2016/ink" xmlns:am3d="http://schemas.microsoft.com/office/drawing/2017/model3d" xmlns:o="urn:schemas-microsoft-com:office:office" xmlns:r="http://schemas.openxmlformats.org/officeDocument/2006/relationships" xmlns:m="http://schemas.openxmlformats.org/officeDocument/2006/math" xmlns:v="urn:schemas-microsoft-com:vml" xmlns:wp14="http://schemas.microsoft.com/office/word/2010/wordprocessingDrawing" xmlns:wp="http://schemas.openxmlformats.org/drawingml/2006/wordprocessingDrawing" xmlns:w10="urn:schemas-microsoft-com:office:word" xmlns:w="http://schemas.openxmlformats.org/wordprocessingml/2006/main" xmlns:w14="http://schemas.microsoft.com/office/word/2010/wordml" xmlns:w15="http://schemas.microsoft.com/office/word/2012/wordml" xmlns:w16cid="http://schemas.microsoft.com/office/word/2016/wordml/cid" xmlns:w16se="http://schemas.microsoft.com/office/word/2015/wordml/symex" xmlns:wpg="http://schemas.microsoft.com/office/word/2010/wordprocessingGroup" xmlns:wpi="http://schemas.microsoft.com/office/word/2010/wordprocessingInk" xmlns:wne="http://schemas.microsoft.com/office/word/2006/wordml" xmlns:wps="http://schemas.microsoft.com/office/word/2010/wordprocessingShape" mc:Ignorable="w14 w15 w16se w16cid wp14">
   <w:p>
     <w:pPr>
-      <w:pStyle w:val="Cabealho"/>
+      <w:pStyle w:val="Header"/>
     </w:pPr>
     <w:r>
       <w:rPr>
@@ -475,7 +392,7 @@
       <mc:AlternateContent>
         <mc:Choice Requires="wps">
           <w:drawing>
-            <wp:anchor distT="0" distB="0" distL="114300" distR="114300" simplePos="0" relativeHeight="251659264" behindDoc="0" locked="0" layoutInCell="1" allowOverlap="1" wp14:anchorId="62655F06">
+            <wp:anchor distT="0" distB="0" distL="114300" distR="114300" simplePos="0" relativeHeight="251659264" behindDoc="0" locked="0" layoutInCell="1" allowOverlap="1" wp14:anchorId="62655F06" wp14:editId="6033180F">
               <wp:simplePos x="0" y="0"/>
               <wp:positionH relativeFrom="column">
                 <wp:posOffset>2012315</wp:posOffset>
@@ -524,23 +441,7 @@
                               <w:sz w:val="18"/>
                               <w:szCs w:val="18"/>
                             </w:rPr>
-                            <w:t xml:space="preserve">Análise de Mídias Sociais e </w:t>
-                          </w:r>
-                          <w:proofErr w:type="spellStart"/>
-                          <w:r>
-                            <w:rPr>
-                              <w:sz w:val="18"/>
-                              <w:szCs w:val="18"/>
-                            </w:rPr>
-                            <w:t>Text</w:t>
-                          </w:r>
-                          <w:proofErr w:type="spellEnd"/>
-                          <w:r>
-                            <w:rPr>
-                              <w:sz w:val="18"/>
-                              <w:szCs w:val="18"/>
-                            </w:rPr>
-                            <w:t xml:space="preserve"> Mining –  Berrini T1 – 2S2019</w:t>
+                            <w:t>Análise de Mídias Sociais e Text Mining –  Berrini T1 – 2S2019</w:t>
                           </w:r>
                         </w:p>
                         <w:p>
@@ -635,14 +536,14 @@
   </w:p>
   <w:p>
     <w:pPr>
-      <w:pStyle w:val="Cabealho"/>
+      <w:pStyle w:val="Header"/>
     </w:pPr>
   </w:p>
 </w:hdr>
 </file>
 
 <file path=word/numbering.xml><?xml version="1.0" encoding="utf-8"?>
-<w:numbering xmlns:wpc="http://schemas.microsoft.com/office/word/2010/wordprocessingCanvas" xmlns:cx="http://schemas.microsoft.com/office/drawing/2014/chartex" xmlns:mc="http://schemas.openxmlformats.org/markup-compatibility/2006" xmlns:o="urn:schemas-microsoft-com:office:office" xmlns:r="http://schemas.openxmlformats.org/officeDocument/2006/relationships" xmlns:m="http://schemas.openxmlformats.org/officeDocument/2006/math" xmlns:v="urn:schemas-microsoft-com:vml" xmlns:wp14="http://schemas.microsoft.com/office/word/2010/wordprocessingDrawing" xmlns:wp="http://schemas.openxmlformats.org/drawingml/2006/wordprocessingDrawing" xmlns:w10="urn:schemas-microsoft-com:office:word" xmlns:w="http://schemas.openxmlformats.org/wordprocessingml/2006/main" xmlns:w14="http://schemas.microsoft.com/office/word/2010/wordml" xmlns:w15="http://schemas.microsoft.com/office/word/2012/wordml" xmlns:w16se="http://schemas.microsoft.com/office/word/2015/wordml/symex" xmlns:wpg="http://schemas.microsoft.com/office/word/2010/wordprocessingGroup" xmlns:wpi="http://schemas.microsoft.com/office/word/2010/wordprocessingInk" xmlns:wne="http://schemas.microsoft.com/office/word/2006/wordml" xmlns:wps="http://schemas.microsoft.com/office/word/2010/wordprocessingShape" mc:Ignorable="w14 w15 w16se wp14">
+<w:numbering xmlns:wpc="http://schemas.microsoft.com/office/word/2010/wordprocessingCanvas" xmlns:cx="http://schemas.microsoft.com/office/drawing/2014/chartex" xmlns:cx1="http://schemas.microsoft.com/office/drawing/2015/9/8/chartex" xmlns:cx2="http://schemas.microsoft.com/office/drawing/2015/10/21/chartex" xmlns:cx3="http://schemas.microsoft.com/office/drawing/2016/5/9/chartex" xmlns:cx4="http://schemas.microsoft.com/office/drawing/2016/5/10/chartex" xmlns:cx5="http://schemas.microsoft.com/office/drawing/2016/5/11/chartex" xmlns:cx6="http://schemas.microsoft.com/office/drawing/2016/5/12/chartex" xmlns:cx7="http://schemas.microsoft.com/office/drawing/2016/5/13/chartex" xmlns:cx8="http://schemas.microsoft.com/office/drawing/2016/5/14/chartex" xmlns:mc="http://schemas.openxmlformats.org/markup-compatibility/2006" xmlns:aink="http://schemas.microsoft.com/office/drawing/2016/ink" xmlns:am3d="http://schemas.microsoft.com/office/drawing/2017/model3d" xmlns:o="urn:schemas-microsoft-com:office:office" xmlns:r="http://schemas.openxmlformats.org/officeDocument/2006/relationships" xmlns:m="http://schemas.openxmlformats.org/officeDocument/2006/math" xmlns:v="urn:schemas-microsoft-com:vml" xmlns:wp14="http://schemas.microsoft.com/office/word/2010/wordprocessingDrawing" xmlns:wp="http://schemas.openxmlformats.org/drawingml/2006/wordprocessingDrawing" xmlns:w10="urn:schemas-microsoft-com:office:word" xmlns:w="http://schemas.openxmlformats.org/wordprocessingml/2006/main" xmlns:w14="http://schemas.microsoft.com/office/word/2010/wordml" xmlns:w15="http://schemas.microsoft.com/office/word/2012/wordml" xmlns:w16cid="http://schemas.microsoft.com/office/word/2016/wordml/cid" xmlns:w16se="http://schemas.microsoft.com/office/word/2015/wordml/symex" xmlns:wpg="http://schemas.microsoft.com/office/word/2010/wordprocessingGroup" xmlns:wpi="http://schemas.microsoft.com/office/word/2010/wordprocessingInk" xmlns:wne="http://schemas.microsoft.com/office/word/2006/wordml" xmlns:wps="http://schemas.microsoft.com/office/word/2010/wordprocessingShape" mc:Ignorable="w14 w15 w16se w16cid wp14">
   <w:abstractNum w:abstractNumId="0" w15:restartNumberingAfterBreak="0">
     <w:nsid w:val="9A2EB1F0"/>
     <w:multiLevelType w:val="multilevel"/>
@@ -842,7 +743,7 @@
   <w:abstractNum w:abstractNumId="2" w15:restartNumberingAfterBreak="0">
     <w:nsid w:val="FFFFFF7C"/>
     <w:multiLevelType w:val="singleLevel"/>
-    <w:tmpl w:val="808845B4"/>
+    <w:tmpl w:val="FC4EFCF2"/>
     <w:lvl w:ilvl="0">
       <w:start w:val="1"/>
       <w:numFmt w:val="decimal"/>
@@ -859,7 +760,7 @@
   <w:abstractNum w:abstractNumId="3" w15:restartNumberingAfterBreak="0">
     <w:nsid w:val="FFFFFF7D"/>
     <w:multiLevelType w:val="singleLevel"/>
-    <w:tmpl w:val="CE80C484"/>
+    <w:tmpl w:val="38B607C2"/>
     <w:lvl w:ilvl="0">
       <w:start w:val="1"/>
       <w:numFmt w:val="decimal"/>
@@ -876,7 +777,7 @@
   <w:abstractNum w:abstractNumId="4" w15:restartNumberingAfterBreak="0">
     <w:nsid w:val="FFFFFF7E"/>
     <w:multiLevelType w:val="singleLevel"/>
-    <w:tmpl w:val="AFEC69CA"/>
+    <w:tmpl w:val="CEE49F14"/>
     <w:lvl w:ilvl="0">
       <w:start w:val="1"/>
       <w:numFmt w:val="decimal"/>
@@ -893,7 +794,7 @@
   <w:abstractNum w:abstractNumId="5" w15:restartNumberingAfterBreak="0">
     <w:nsid w:val="FFFFFF7F"/>
     <w:multiLevelType w:val="singleLevel"/>
-    <w:tmpl w:val="1D384086"/>
+    <w:tmpl w:val="58844BB4"/>
     <w:lvl w:ilvl="0">
       <w:start w:val="1"/>
       <w:numFmt w:val="decimal"/>
@@ -910,7 +811,7 @@
   <w:abstractNum w:abstractNumId="6" w15:restartNumberingAfterBreak="0">
     <w:nsid w:val="FFFFFF80"/>
     <w:multiLevelType w:val="singleLevel"/>
-    <w:tmpl w:val="7DF6DE9A"/>
+    <w:tmpl w:val="ADA40040"/>
     <w:lvl w:ilvl="0">
       <w:start w:val="1"/>
       <w:numFmt w:val="bullet"/>
@@ -930,7 +831,7 @@
   <w:abstractNum w:abstractNumId="7" w15:restartNumberingAfterBreak="0">
     <w:nsid w:val="FFFFFF81"/>
     <w:multiLevelType w:val="singleLevel"/>
-    <w:tmpl w:val="26CAA0C6"/>
+    <w:tmpl w:val="7758F6CC"/>
     <w:lvl w:ilvl="0">
       <w:start w:val="1"/>
       <w:numFmt w:val="bullet"/>
@@ -950,7 +851,7 @@
   <w:abstractNum w:abstractNumId="8" w15:restartNumberingAfterBreak="0">
     <w:nsid w:val="FFFFFF82"/>
     <w:multiLevelType w:val="singleLevel"/>
-    <w:tmpl w:val="9940C702"/>
+    <w:tmpl w:val="E5E4EA26"/>
     <w:lvl w:ilvl="0">
       <w:start w:val="1"/>
       <w:numFmt w:val="bullet"/>
@@ -970,7 +871,7 @@
   <w:abstractNum w:abstractNumId="9" w15:restartNumberingAfterBreak="0">
     <w:nsid w:val="FFFFFF83"/>
     <w:multiLevelType w:val="singleLevel"/>
-    <w:tmpl w:val="08168004"/>
+    <w:tmpl w:val="8AC2A2F4"/>
     <w:lvl w:ilvl="0">
       <w:start w:val="1"/>
       <w:numFmt w:val="bullet"/>
@@ -990,7 +891,7 @@
   <w:abstractNum w:abstractNumId="10" w15:restartNumberingAfterBreak="0">
     <w:nsid w:val="FFFFFF88"/>
     <w:multiLevelType w:val="singleLevel"/>
-    <w:tmpl w:val="683AD052"/>
+    <w:tmpl w:val="CDB6371A"/>
     <w:lvl w:ilvl="0">
       <w:start w:val="1"/>
       <w:numFmt w:val="decimal"/>
@@ -1007,7 +908,7 @@
   <w:abstractNum w:abstractNumId="11" w15:restartNumberingAfterBreak="0">
     <w:nsid w:val="FFFFFF89"/>
     <w:multiLevelType w:val="singleLevel"/>
-    <w:tmpl w:val="4190BA6A"/>
+    <w:tmpl w:val="DE945858"/>
     <w:lvl w:ilvl="0">
       <w:start w:val="1"/>
       <w:numFmt w:val="bullet"/>
@@ -1858,7 +1759,7 @@
 </file>
 
 <file path=word/styles.xml><?xml version="1.0" encoding="utf-8"?>
-<w:styles xmlns:mc="http://schemas.openxmlformats.org/markup-compatibility/2006" xmlns:r="http://schemas.openxmlformats.org/officeDocument/2006/relationships" xmlns:w="http://schemas.openxmlformats.org/wordprocessingml/2006/main" xmlns:w14="http://schemas.microsoft.com/office/word/2010/wordml" xmlns:w15="http://schemas.microsoft.com/office/word/2012/wordml" xmlns:w16se="http://schemas.microsoft.com/office/word/2015/wordml/symex" mc:Ignorable="w14 w15 w16se">
+<w:styles xmlns:mc="http://schemas.openxmlformats.org/markup-compatibility/2006" xmlns:r="http://schemas.openxmlformats.org/officeDocument/2006/relationships" xmlns:w="http://schemas.openxmlformats.org/wordprocessingml/2006/main" xmlns:w14="http://schemas.microsoft.com/office/word/2010/wordml" xmlns:w15="http://schemas.microsoft.com/office/word/2012/wordml" xmlns:w16cid="http://schemas.microsoft.com/office/word/2016/wordml/cid" xmlns:w16se="http://schemas.microsoft.com/office/word/2015/wordml/symex" mc:Ignorable="w14 w15 w16se w16cid">
   <w:docDefaults>
     <w:rPrDefault>
       <w:rPr>
@@ -1868,7 +1769,7 @@
     </w:rPrDefault>
     <w:pPrDefault/>
   </w:docDefaults>
-  <w:latentStyles w:defLockedState="0" w:defUIPriority="0" w:defSemiHidden="0" w:defUnhideWhenUsed="0" w:defQFormat="0" w:count="371">
+  <w:latentStyles w:defLockedState="0" w:defUIPriority="0" w:defSemiHidden="0" w:defUnhideWhenUsed="0" w:defQFormat="0" w:count="376">
     <w:lsdException w:name="Normal" w:qFormat="1"/>
     <w:lsdException w:name="heading 1" w:qFormat="1"/>
     <w:lsdException w:name="heading 2" w:semiHidden="1" w:unhideWhenUsed="1" w:qFormat="1"/>
@@ -2233,6 +2134,11 @@
     <w:lsdException w:name="List Table 5 Dark Accent 6" w:uiPriority="50"/>
     <w:lsdException w:name="List Table 6 Colorful Accent 6" w:uiPriority="51"/>
     <w:lsdException w:name="List Table 7 Colorful Accent 6" w:uiPriority="52"/>
+    <w:lsdException w:name="Mention" w:semiHidden="1" w:uiPriority="99" w:unhideWhenUsed="1"/>
+    <w:lsdException w:name="Smart Hyperlink" w:semiHidden="1" w:uiPriority="99" w:unhideWhenUsed="1"/>
+    <w:lsdException w:name="Hashtag" w:semiHidden="1" w:uiPriority="99" w:unhideWhenUsed="1"/>
+    <w:lsdException w:name="Unresolved Mention" w:semiHidden="1" w:uiPriority="99" w:unhideWhenUsed="1"/>
+    <w:lsdException w:name="Smart Link" w:semiHidden="1" w:uiPriority="99" w:unhideWhenUsed="1"/>
   </w:latentStyles>
   <w:style w:type="paragraph" w:default="1" w:styleId="Normal">
     <w:name w:val="Normal"/>
@@ -2242,11 +2148,11 @@
       <w:szCs w:val="24"/>
     </w:rPr>
   </w:style>
-  <w:style w:type="paragraph" w:styleId="Ttulo1">
+  <w:style w:type="paragraph" w:styleId="Heading1">
     <w:name w:val="heading 1"/>
     <w:basedOn w:val="Normal"/>
     <w:next w:val="Normal"/>
-    <w:link w:val="Ttulo1Char"/>
+    <w:link w:val="Heading1Char"/>
     <w:qFormat/>
     <w:rsid w:val="002D105F"/>
     <w:pPr>
@@ -2262,13 +2168,13 @@
       <w:szCs w:val="32"/>
     </w:rPr>
   </w:style>
-  <w:style w:type="character" w:default="1" w:styleId="Fontepargpadro">
+  <w:style w:type="character" w:default="1" w:styleId="DefaultParagraphFont">
     <w:name w:val="Default Paragraph Font"/>
     <w:uiPriority w:val="1"/>
     <w:semiHidden/>
     <w:unhideWhenUsed/>
   </w:style>
-  <w:style w:type="table" w:default="1" w:styleId="Tabelanormal">
+  <w:style w:type="table" w:default="1" w:styleId="TableNormal">
     <w:name w:val="Normal Table"/>
     <w:uiPriority w:val="99"/>
     <w:semiHidden/>
@@ -2283,13 +2189,13 @@
       </w:tblCellMar>
     </w:tblPr>
   </w:style>
-  <w:style w:type="numbering" w:default="1" w:styleId="Semlista">
+  <w:style w:type="numbering" w:default="1" w:styleId="NoList">
     <w:name w:val="No List"/>
     <w:uiPriority w:val="99"/>
     <w:semiHidden/>
     <w:unhideWhenUsed/>
   </w:style>
-  <w:style w:type="paragraph" w:styleId="Cabealho">
+  <w:style w:type="paragraph" w:styleId="Header">
     <w:name w:val="header"/>
     <w:basedOn w:val="Normal"/>
     <w:rsid w:val="006878AF"/>
@@ -2300,7 +2206,7 @@
       </w:tabs>
     </w:pPr>
   </w:style>
-  <w:style w:type="paragraph" w:styleId="Rodap">
+  <w:style w:type="paragraph" w:styleId="Footer">
     <w:name w:val="footer"/>
     <w:basedOn w:val="Normal"/>
     <w:rsid w:val="006878AF"/>
@@ -2320,12 +2226,12 @@
       <w:u w:val="single"/>
     </w:rPr>
   </w:style>
-  <w:style w:type="character" w:styleId="Nmerodepgina">
+  <w:style w:type="character" w:styleId="PageNumber">
     <w:name w:val="page number"/>
-    <w:basedOn w:val="Fontepargpadro"/>
+    <w:basedOn w:val="DefaultParagraphFont"/>
     <w:rsid w:val="00A0760B"/>
   </w:style>
-  <w:style w:type="paragraph" w:styleId="PargrafodaLista">
+  <w:style w:type="paragraph" w:styleId="ListParagraph">
     <w:name w:val="List Paragraph"/>
     <w:basedOn w:val="Normal"/>
     <w:uiPriority w:val="34"/>
@@ -2335,10 +2241,10 @@
       <w:ind w:left="708"/>
     </w:pPr>
   </w:style>
-  <w:style w:type="paragraph" w:styleId="Textodebalo">
+  <w:style w:type="paragraph" w:styleId="BalloonText">
     <w:name w:val="Balloon Text"/>
     <w:basedOn w:val="Normal"/>
-    <w:link w:val="TextodebaloChar"/>
+    <w:link w:val="BalloonTextChar"/>
     <w:rsid w:val="008F179D"/>
     <w:rPr>
       <w:rFonts w:ascii="Tahoma" w:hAnsi="Tahoma" w:cs="Tahoma"/>
@@ -2346,10 +2252,10 @@
       <w:szCs w:val="16"/>
     </w:rPr>
   </w:style>
-  <w:style w:type="character" w:customStyle="1" w:styleId="TextodebaloChar">
-    <w:name w:val="Texto de balão Char"/>
-    <w:basedOn w:val="Fontepargpadro"/>
-    <w:link w:val="Textodebalo"/>
+  <w:style w:type="character" w:customStyle="1" w:styleId="BalloonTextChar">
+    <w:name w:val="Balloon Text Char"/>
+    <w:basedOn w:val="DefaultParagraphFont"/>
+    <w:link w:val="BalloonText"/>
     <w:rsid w:val="008F179D"/>
     <w:rPr>
       <w:rFonts w:ascii="Tahoma" w:hAnsi="Tahoma" w:cs="Tahoma"/>
@@ -2417,7 +2323,10 @@
   </w:style>
   <w:style w:type="character" w:customStyle="1" w:styleId="SpecialCharTok">
     <w:name w:val="SpecialCharTok"/>
-    <w:rPr>
+    <w:rsid w:val="00F85206"/>
+    <w:rPr>
+      <w:b/>
+      <w:i/>
       <w:color w:val="000000"/>
       <w:shd w:val="clear" w:color="auto" w:fill="F8F8F8"/>
     </w:rPr>
@@ -2593,11 +2502,11 @@
       <w:shd w:val="clear" w:color="auto" w:fill="F8F8F8"/>
     </w:rPr>
   </w:style>
-  <w:style w:type="paragraph" w:styleId="Ttulo">
+  <w:style w:type="paragraph" w:styleId="Title">
     <w:name w:val="Title"/>
     <w:basedOn w:val="Normal"/>
     <w:next w:val="Normal"/>
-    <w:link w:val="TtuloChar"/>
+    <w:link w:val="TitleChar"/>
     <w:qFormat/>
     <w:rsid w:val="008873E9"/>
     <w:rPr>
@@ -2608,10 +2517,10 @@
       <w:szCs w:val="32"/>
     </w:rPr>
   </w:style>
-  <w:style w:type="character" w:customStyle="1" w:styleId="TtuloChar">
-    <w:name w:val="Título Char"/>
-    <w:basedOn w:val="Fontepargpadro"/>
-    <w:link w:val="Ttulo"/>
+  <w:style w:type="character" w:customStyle="1" w:styleId="TitleChar">
+    <w:name w:val="Title Char"/>
+    <w:basedOn w:val="DefaultParagraphFont"/>
+    <w:link w:val="Title"/>
     <w:rsid w:val="008873E9"/>
     <w:rPr>
       <w:b/>
@@ -2621,10 +2530,10 @@
       <w:szCs w:val="32"/>
     </w:rPr>
   </w:style>
-  <w:style w:type="character" w:customStyle="1" w:styleId="Ttulo1Char">
-    <w:name w:val="Título 1 Char"/>
-    <w:basedOn w:val="Fontepargpadro"/>
-    <w:link w:val="Ttulo1"/>
+  <w:style w:type="character" w:customStyle="1" w:styleId="Heading1Char">
+    <w:name w:val="Heading 1 Char"/>
+    <w:basedOn w:val="DefaultParagraphFont"/>
+    <w:link w:val="Heading1"/>
     <w:rsid w:val="002D105F"/>
     <w:rPr>
       <w:rFonts w:asciiTheme="majorHAnsi" w:eastAsiaTheme="majorEastAsia" w:hAnsiTheme="majorHAnsi" w:cstheme="majorBidi"/>
@@ -2633,7 +2542,7 @@
       <w:szCs w:val="32"/>
     </w:rPr>
   </w:style>
-  <w:style w:type="paragraph" w:styleId="Sumrio1">
+  <w:style w:type="paragraph" w:styleId="TOC1">
     <w:name w:val="toc 1"/>
     <w:basedOn w:val="Normal"/>
     <w:next w:val="Normal"/>
@@ -2644,6 +2553,53 @@
     <w:pPr>
       <w:spacing w:after="100"/>
     </w:pPr>
+  </w:style>
+  <w:style w:type="character" w:styleId="Strong">
+    <w:name w:val="Strong"/>
+    <w:basedOn w:val="DefaultParagraphFont"/>
+    <w:qFormat/>
+    <w:rsid w:val="007F6308"/>
+    <w:rPr>
+      <w:b/>
+      <w:bCs/>
+    </w:rPr>
+  </w:style>
+  <w:style w:type="paragraph" w:styleId="Date">
+    <w:name w:val="Date"/>
+    <w:basedOn w:val="Normal"/>
+    <w:next w:val="Normal"/>
+    <w:link w:val="DateChar"/>
+    <w:rsid w:val="00E95E11"/>
+    <w:rPr>
+      <w:b/>
+    </w:rPr>
+  </w:style>
+  <w:style w:type="character" w:customStyle="1" w:styleId="DateChar">
+    <w:name w:val="Date Char"/>
+    <w:basedOn w:val="DefaultParagraphFont"/>
+    <w:link w:val="Date"/>
+    <w:rsid w:val="00E95E11"/>
+    <w:rPr>
+      <w:b/>
+      <w:sz w:val="24"/>
+      <w:szCs w:val="24"/>
+    </w:rPr>
+  </w:style>
+  <w:style w:type="paragraph" w:styleId="TOCHeading">
+    <w:name w:val="TOC Heading"/>
+    <w:basedOn w:val="Heading1"/>
+    <w:next w:val="Normal"/>
+    <w:uiPriority w:val="39"/>
+    <w:unhideWhenUsed/>
+    <w:qFormat/>
+    <w:rsid w:val="00236084"/>
+    <w:pPr>
+      <w:spacing w:line="259" w:lineRule="auto"/>
+      <w:outlineLvl w:val="9"/>
+    </w:pPr>
+    <w:rPr>
+      <w:lang w:val="en-US" w:eastAsia="en-US"/>
+    </w:rPr>
   </w:style>
 </w:styles>
 </file>
@@ -2938,7 +2894,7 @@
 </file>
 
 <file path=customXml/itemProps1.xml><?xml version="1.0" encoding="utf-8"?>
-<ds:datastoreItem xmlns:ds="http://schemas.openxmlformats.org/officeDocument/2006/customXml" ds:itemID="{60D0D698-9D2D-4DBD-AD0E-E2F814B026D0}">
+<ds:datastoreItem xmlns:ds="http://schemas.openxmlformats.org/officeDocument/2006/customXml" ds:itemID="{6A4B99C2-5352-4D64-B144-5788693D15AB}">
   <ds:schemaRefs>
     <ds:schemaRef ds:uri="http://schemas.openxmlformats.org/officeDocument/2006/bibliography"/>
   </ds:schemaRefs>

</xml_diff>

<commit_message>
Add Heading 2 level style
</commit_message>
<xml_diff>
--- a/src/tarefa_aula_1/word-styles-reference.docx
+++ b/src/tarefa_aula_1/word-styles-reference.docx
@@ -36,6 +36,13 @@
     <w:bookmarkEnd w:id="0" w:displacedByCustomXml="next"/>
     <w:sdt>
       <w:sdtPr>
+        <w:rPr>
+          <w:rFonts w:ascii="Times New Roman" w:eastAsia="Times New Roman" w:hAnsi="Times New Roman" w:cs="Times New Roman"/>
+          <w:color w:val="auto"/>
+          <w:sz w:val="24"/>
+          <w:szCs w:val="24"/>
+          <w:lang w:val="pt-BR" w:eastAsia="pt-BR"/>
+        </w:rPr>
         <w:id w:val="674076874"/>
         <w:docPartObj>
           <w:docPartGallery w:val="Table of Contents"/>
@@ -44,19 +51,12 @@
       </w:sdtPr>
       <w:sdtEndPr>
         <w:rPr>
-          <w:rFonts w:ascii="Times New Roman" w:eastAsia="Times New Roman" w:hAnsi="Times New Roman" w:cs="Times New Roman"/>
           <w:b/>
           <w:bCs/>
           <w:noProof/>
-          <w:color w:val="auto"/>
-          <w:sz w:val="24"/>
-          <w:szCs w:val="24"/>
-          <w:lang w:val="pt-BR" w:eastAsia="pt-BR"/>
         </w:rPr>
       </w:sdtEndPr>
       <w:sdtContent>
-        <w:bookmarkStart w:id="1" w:name="_GoBack" w:displacedByCustomXml="prev"/>
-        <w:bookmarkEnd w:id="1" w:displacedByCustomXml="prev"/>
         <w:p>
           <w:pPr>
             <w:pStyle w:val="TOCHeading"/>
@@ -65,6 +65,8 @@
             <w:t>Contents</w:t>
           </w:r>
         </w:p>
+        <w:bookmarkStart w:id="1" w:name="_GoBack"/>
+        <w:bookmarkEnd w:id="1"/>
         <w:p>
           <w:pPr>
             <w:pStyle w:val="TOC1"/>
@@ -88,7 +90,7 @@
           <w:r>
             <w:fldChar w:fldCharType="separate"/>
           </w:r>
-          <w:hyperlink w:anchor="_Toc23979143" w:history="1">
+          <w:hyperlink w:anchor="_Toc24056088" w:history="1">
             <w:r>
               <w:rPr>
                 <w:rStyle w:val="Hyperlink"/>
@@ -115,7 +117,75 @@
                 <w:noProof/>
                 <w:webHidden/>
               </w:rPr>
-              <w:instrText xml:space="preserve"> PAGEREF _Toc23979143 \h </w:instrText>
+              <w:instrText xml:space="preserve"> PAGEREF _Toc24056088 \h </w:instrText>
+            </w:r>
+            <w:r>
+              <w:rPr>
+                <w:noProof/>
+                <w:webHidden/>
+              </w:rPr>
+            </w:r>
+            <w:r>
+              <w:rPr>
+                <w:noProof/>
+                <w:webHidden/>
+              </w:rPr>
+              <w:fldChar w:fldCharType="separate"/>
+            </w:r>
+            <w:r>
+              <w:rPr>
+                <w:noProof/>
+                <w:webHidden/>
+              </w:rPr>
+              <w:t>1</w:t>
+            </w:r>
+            <w:r>
+              <w:rPr>
+                <w:noProof/>
+                <w:webHidden/>
+              </w:rPr>
+              <w:fldChar w:fldCharType="end"/>
+            </w:r>
+          </w:hyperlink>
+        </w:p>
+        <w:p>
+          <w:pPr>
+            <w:pStyle w:val="TOC2"/>
+            <w:tabs>
+              <w:tab w:val="right" w:leader="dot" w:pos="9628"/>
+            </w:tabs>
+            <w:rPr>
+              <w:noProof/>
+            </w:rPr>
+          </w:pPr>
+          <w:hyperlink w:anchor="_Toc24056089" w:history="1">
+            <w:r>
+              <w:rPr>
+                <w:rStyle w:val="Hyperlink"/>
+                <w:noProof/>
+              </w:rPr>
+              <w:t>Tópico</w:t>
+            </w:r>
+            <w:r>
+              <w:rPr>
+                <w:noProof/>
+                <w:webHidden/>
+              </w:rPr>
+              <w:tab/>
+            </w:r>
+            <w:r>
+              <w:rPr>
+                <w:noProof/>
+                <w:webHidden/>
+              </w:rPr>
+              <w:fldChar w:fldCharType="begin"/>
+            </w:r>
+            <w:r>
+              <w:rPr>
+                <w:noProof/>
+                <w:webHidden/>
+              </w:rPr>
+              <w:instrText xml:space="preserve"> PAGEREF _Toc24056089 \h </w:instrText>
             </w:r>
             <w:r>
               <w:rPr>
@@ -162,7 +232,7 @@
       <w:pPr>
         <w:pStyle w:val="Heading1"/>
       </w:pPr>
-      <w:bookmarkStart w:id="2" w:name="_Toc23979143"/>
+      <w:bookmarkStart w:id="2" w:name="_Toc24056088"/>
       <w:r>
         <w:t>Tópico</w:t>
       </w:r>
@@ -217,6 +287,28 @@
         <w:t>.</w:t>
       </w:r>
     </w:p>
+    <w:p>
+      <w:pPr>
+        <w:pStyle w:val="Heading2"/>
+      </w:pPr>
+    </w:p>
+    <w:p>
+      <w:pPr>
+        <w:pStyle w:val="Heading2"/>
+      </w:pPr>
+      <w:bookmarkStart w:id="3" w:name="_Toc24056089"/>
+      <w:r>
+        <w:t>Tópico</w:t>
+      </w:r>
+      <w:bookmarkEnd w:id="3"/>
+    </w:p>
+    <w:p/>
+    <w:p>
+      <w:r>
+        <w:t>Texto.</w:t>
+      </w:r>
+    </w:p>
+    <w:p/>
     <w:sectPr>
       <w:headerReference w:type="default" r:id="rId8"/>
       <w:footerReference w:type="default" r:id="rId9"/>
@@ -441,7 +533,23 @@
                               <w:sz w:val="18"/>
                               <w:szCs w:val="18"/>
                             </w:rPr>
-                            <w:t>Análise de Mídias Sociais e Text Mining –  Berrini T1 – 2S2019</w:t>
+                            <w:t xml:space="preserve">Análise de Mídias Sociais e </w:t>
+                          </w:r>
+                          <w:proofErr w:type="spellStart"/>
+                          <w:r>
+                            <w:rPr>
+                              <w:sz w:val="18"/>
+                              <w:szCs w:val="18"/>
+                            </w:rPr>
+                            <w:t>Text</w:t>
+                          </w:r>
+                          <w:proofErr w:type="spellEnd"/>
+                          <w:r>
+                            <w:rPr>
+                              <w:sz w:val="18"/>
+                              <w:szCs w:val="18"/>
+                            </w:rPr>
+                            <w:t xml:space="preserve"> Mining –  Berrini T1 – 2S2019</w:t>
                           </w:r>
                         </w:p>
                         <w:p>
@@ -503,7 +611,23 @@
                         <w:sz w:val="18"/>
                         <w:szCs w:val="18"/>
                       </w:rPr>
-                      <w:t>Análise de Mídias Sociais e Text Mining –  Berrini T1 – 2S2019</w:t>
+                      <w:t xml:space="preserve">Análise de Mídias Sociais e </w:t>
+                    </w:r>
+                    <w:proofErr w:type="spellStart"/>
+                    <w:r>
+                      <w:rPr>
+                        <w:sz w:val="18"/>
+                        <w:szCs w:val="18"/>
+                      </w:rPr>
+                      <w:t>Text</w:t>
+                    </w:r>
+                    <w:proofErr w:type="spellEnd"/>
+                    <w:r>
+                      <w:rPr>
+                        <w:sz w:val="18"/>
+                        <w:szCs w:val="18"/>
+                      </w:rPr>
+                      <w:t xml:space="preserve"> Mining –  Berrini T1 – 2S2019</w:t>
                     </w:r>
                   </w:p>
                   <w:p>
@@ -743,7 +867,7 @@
   <w:abstractNum w:abstractNumId="2" w15:restartNumberingAfterBreak="0">
     <w:nsid w:val="FFFFFF7C"/>
     <w:multiLevelType w:val="singleLevel"/>
-    <w:tmpl w:val="FC4EFCF2"/>
+    <w:tmpl w:val="6C6E1D50"/>
     <w:lvl w:ilvl="0">
       <w:start w:val="1"/>
       <w:numFmt w:val="decimal"/>
@@ -760,7 +884,7 @@
   <w:abstractNum w:abstractNumId="3" w15:restartNumberingAfterBreak="0">
     <w:nsid w:val="FFFFFF7D"/>
     <w:multiLevelType w:val="singleLevel"/>
-    <w:tmpl w:val="38B607C2"/>
+    <w:tmpl w:val="2E420AC4"/>
     <w:lvl w:ilvl="0">
       <w:start w:val="1"/>
       <w:numFmt w:val="decimal"/>
@@ -777,7 +901,7 @@
   <w:abstractNum w:abstractNumId="4" w15:restartNumberingAfterBreak="0">
     <w:nsid w:val="FFFFFF7E"/>
     <w:multiLevelType w:val="singleLevel"/>
-    <w:tmpl w:val="CEE49F14"/>
+    <w:tmpl w:val="3B2EC44C"/>
     <w:lvl w:ilvl="0">
       <w:start w:val="1"/>
       <w:numFmt w:val="decimal"/>
@@ -794,7 +918,7 @@
   <w:abstractNum w:abstractNumId="5" w15:restartNumberingAfterBreak="0">
     <w:nsid w:val="FFFFFF7F"/>
     <w:multiLevelType w:val="singleLevel"/>
-    <w:tmpl w:val="58844BB4"/>
+    <w:tmpl w:val="F8C078B6"/>
     <w:lvl w:ilvl="0">
       <w:start w:val="1"/>
       <w:numFmt w:val="decimal"/>
@@ -811,7 +935,7 @@
   <w:abstractNum w:abstractNumId="6" w15:restartNumberingAfterBreak="0">
     <w:nsid w:val="FFFFFF80"/>
     <w:multiLevelType w:val="singleLevel"/>
-    <w:tmpl w:val="ADA40040"/>
+    <w:tmpl w:val="0CB0028C"/>
     <w:lvl w:ilvl="0">
       <w:start w:val="1"/>
       <w:numFmt w:val="bullet"/>
@@ -831,7 +955,7 @@
   <w:abstractNum w:abstractNumId="7" w15:restartNumberingAfterBreak="0">
     <w:nsid w:val="FFFFFF81"/>
     <w:multiLevelType w:val="singleLevel"/>
-    <w:tmpl w:val="7758F6CC"/>
+    <w:tmpl w:val="B832EC98"/>
     <w:lvl w:ilvl="0">
       <w:start w:val="1"/>
       <w:numFmt w:val="bullet"/>
@@ -851,7 +975,7 @@
   <w:abstractNum w:abstractNumId="8" w15:restartNumberingAfterBreak="0">
     <w:nsid w:val="FFFFFF82"/>
     <w:multiLevelType w:val="singleLevel"/>
-    <w:tmpl w:val="E5E4EA26"/>
+    <w:tmpl w:val="2A80FFFA"/>
     <w:lvl w:ilvl="0">
       <w:start w:val="1"/>
       <w:numFmt w:val="bullet"/>
@@ -871,7 +995,7 @@
   <w:abstractNum w:abstractNumId="9" w15:restartNumberingAfterBreak="0">
     <w:nsid w:val="FFFFFF83"/>
     <w:multiLevelType w:val="singleLevel"/>
-    <w:tmpl w:val="8AC2A2F4"/>
+    <w:tmpl w:val="5E5A1C2C"/>
     <w:lvl w:ilvl="0">
       <w:start w:val="1"/>
       <w:numFmt w:val="bullet"/>
@@ -891,7 +1015,7 @@
   <w:abstractNum w:abstractNumId="10" w15:restartNumberingAfterBreak="0">
     <w:nsid w:val="FFFFFF88"/>
     <w:multiLevelType w:val="singleLevel"/>
-    <w:tmpl w:val="CDB6371A"/>
+    <w:tmpl w:val="261C7020"/>
     <w:lvl w:ilvl="0">
       <w:start w:val="1"/>
       <w:numFmt w:val="decimal"/>
@@ -908,7 +1032,7 @@
   <w:abstractNum w:abstractNumId="11" w15:restartNumberingAfterBreak="0">
     <w:nsid w:val="FFFFFF89"/>
     <w:multiLevelType w:val="singleLevel"/>
-    <w:tmpl w:val="DE945858"/>
+    <w:tmpl w:val="DF08CFC6"/>
     <w:lvl w:ilvl="0">
       <w:start w:val="1"/>
       <w:numFmt w:val="bullet"/>
@@ -1790,7 +1914,7 @@
     <w:lsdException w:name="index 8" w:semiHidden="1" w:unhideWhenUsed="1"/>
     <w:lsdException w:name="index 9" w:semiHidden="1" w:unhideWhenUsed="1"/>
     <w:lsdException w:name="toc 1" w:semiHidden="1" w:uiPriority="39" w:unhideWhenUsed="1"/>
-    <w:lsdException w:name="toc 2" w:semiHidden="1" w:unhideWhenUsed="1"/>
+    <w:lsdException w:name="toc 2" w:semiHidden="1" w:uiPriority="39" w:unhideWhenUsed="1"/>
     <w:lsdException w:name="toc 3" w:semiHidden="1" w:unhideWhenUsed="1"/>
     <w:lsdException w:name="toc 4" w:semiHidden="1" w:unhideWhenUsed="1"/>
     <w:lsdException w:name="toc 5" w:semiHidden="1" w:unhideWhenUsed="1"/>
@@ -2168,6 +2292,27 @@
       <w:szCs w:val="32"/>
     </w:rPr>
   </w:style>
+  <w:style w:type="paragraph" w:styleId="Heading2">
+    <w:name w:val="heading 2"/>
+    <w:basedOn w:val="Normal"/>
+    <w:next w:val="Normal"/>
+    <w:link w:val="Heading2Char"/>
+    <w:unhideWhenUsed/>
+    <w:qFormat/>
+    <w:rsid w:val="00015C81"/>
+    <w:pPr>
+      <w:keepNext/>
+      <w:keepLines/>
+      <w:spacing w:before="40"/>
+      <w:outlineLvl w:val="1"/>
+    </w:pPr>
+    <w:rPr>
+      <w:rFonts w:asciiTheme="majorHAnsi" w:eastAsiaTheme="majorEastAsia" w:hAnsiTheme="majorHAnsi" w:cstheme="majorBidi"/>
+      <w:color w:val="365F91" w:themeColor="accent1" w:themeShade="BF"/>
+      <w:sz w:val="26"/>
+      <w:szCs w:val="26"/>
+    </w:rPr>
+  </w:style>
   <w:style w:type="character" w:default="1" w:styleId="DefaultParagraphFont">
     <w:name w:val="Default Paragraph Font"/>
     <w:uiPriority w:val="1"/>
@@ -2600,6 +2745,31 @@
     <w:rPr>
       <w:lang w:val="en-US" w:eastAsia="en-US"/>
     </w:rPr>
+  </w:style>
+  <w:style w:type="character" w:customStyle="1" w:styleId="Heading2Char">
+    <w:name w:val="Heading 2 Char"/>
+    <w:basedOn w:val="DefaultParagraphFont"/>
+    <w:link w:val="Heading2"/>
+    <w:rsid w:val="00015C81"/>
+    <w:rPr>
+      <w:rFonts w:asciiTheme="majorHAnsi" w:eastAsiaTheme="majorEastAsia" w:hAnsiTheme="majorHAnsi" w:cstheme="majorBidi"/>
+      <w:color w:val="365F91" w:themeColor="accent1" w:themeShade="BF"/>
+      <w:sz w:val="26"/>
+      <w:szCs w:val="26"/>
+    </w:rPr>
+  </w:style>
+  <w:style w:type="paragraph" w:styleId="TOC2">
+    <w:name w:val="toc 2"/>
+    <w:basedOn w:val="Normal"/>
+    <w:next w:val="Normal"/>
+    <w:autoRedefine/>
+    <w:uiPriority w:val="39"/>
+    <w:unhideWhenUsed/>
+    <w:rsid w:val="00B34641"/>
+    <w:pPr>
+      <w:spacing w:after="100"/>
+      <w:ind w:left="240"/>
+    </w:pPr>
   </w:style>
 </w:styles>
 </file>
@@ -2894,7 +3064,7 @@
 </file>
 
 <file path=customXml/itemProps1.xml><?xml version="1.0" encoding="utf-8"?>
-<ds:datastoreItem xmlns:ds="http://schemas.openxmlformats.org/officeDocument/2006/customXml" ds:itemID="{6A4B99C2-5352-4D64-B144-5788693D15AB}">
+<ds:datastoreItem xmlns:ds="http://schemas.openxmlformats.org/officeDocument/2006/customXml" ds:itemID="{65B16042-9851-4CFD-AA68-0D214B1787B3}">
   <ds:schemaRefs>
     <ds:schemaRef ds:uri="http://schemas.openxmlformats.org/officeDocument/2006/bibliography"/>
   </ds:schemaRefs>

</xml_diff>

<commit_message>
Update word styles reference
</commit_message>
<xml_diff>
--- a/src/tarefa_aula_1/word-styles-reference.docx
+++ b/src/tarefa_aula_1/word-styles-reference.docx
@@ -37,7 +37,7 @@
     <w:sdt>
       <w:sdtPr>
         <w:rPr>
-          <w:rFonts w:ascii="Times New Roman" w:eastAsia="Times New Roman" w:hAnsi="Times New Roman" w:cs="Times New Roman"/>
+          <w:rFonts w:eastAsia="Times New Roman"/>
           <w:color w:val="auto"/>
           <w:sz w:val="24"/>
           <w:szCs w:val="24"/>
@@ -65,12 +65,11 @@
             <w:t>Contents</w:t>
           </w:r>
         </w:p>
-        <w:bookmarkStart w:id="1" w:name="_GoBack"/>
-        <w:bookmarkEnd w:id="1"/>
         <w:p>
           <w:pPr>
             <w:pStyle w:val="TOC1"/>
             <w:tabs>
+              <w:tab w:val="left" w:pos="440"/>
               <w:tab w:val="right" w:leader="dot" w:pos="9628"/>
             </w:tabs>
             <w:rPr>
@@ -90,7 +89,24 @@
           <w:r>
             <w:fldChar w:fldCharType="separate"/>
           </w:r>
-          <w:hyperlink w:anchor="_Toc24056088" w:history="1">
+          <w:hyperlink w:anchor="_Toc24224113" w:history="1">
+            <w:r>
+              <w:rPr>
+                <w:rStyle w:val="Hyperlink"/>
+                <w:noProof/>
+              </w:rPr>
+              <w:t>1</w:t>
+            </w:r>
+            <w:r>
+              <w:rPr>
+                <w:rFonts w:asciiTheme="minorHAnsi" w:eastAsiaTheme="minorEastAsia" w:hAnsiTheme="minorHAnsi" w:cstheme="minorBidi"/>
+                <w:noProof/>
+                <w:sz w:val="22"/>
+                <w:szCs w:val="22"/>
+                <w:lang w:val="en-US" w:eastAsia="en-US"/>
+              </w:rPr>
+              <w:tab/>
+            </w:r>
             <w:r>
               <w:rPr>
                 <w:rStyle w:val="Hyperlink"/>
@@ -117,7 +133,7 @@
                 <w:noProof/>
                 <w:webHidden/>
               </w:rPr>
-              <w:instrText xml:space="preserve"> PAGEREF _Toc24056088 \h </w:instrText>
+              <w:instrText xml:space="preserve"> PAGEREF _Toc24224113 \h </w:instrText>
             </w:r>
             <w:r>
               <w:rPr>
@@ -152,13 +168,35 @@
           <w:pPr>
             <w:pStyle w:val="TOC2"/>
             <w:tabs>
+              <w:tab w:val="left" w:pos="880"/>
               <w:tab w:val="right" w:leader="dot" w:pos="9628"/>
             </w:tabs>
             <w:rPr>
+              <w:rFonts w:asciiTheme="minorHAnsi" w:eastAsiaTheme="minorEastAsia" w:hAnsiTheme="minorHAnsi" w:cstheme="minorBidi"/>
               <w:noProof/>
+              <w:sz w:val="22"/>
+              <w:szCs w:val="22"/>
+              <w:lang w:val="en-US" w:eastAsia="en-US"/>
             </w:rPr>
           </w:pPr>
-          <w:hyperlink w:anchor="_Toc24056089" w:history="1">
+          <w:hyperlink w:anchor="_Toc24224114" w:history="1">
+            <w:r>
+              <w:rPr>
+                <w:rStyle w:val="Hyperlink"/>
+                <w:noProof/>
+              </w:rPr>
+              <w:t>1.1</w:t>
+            </w:r>
+            <w:r>
+              <w:rPr>
+                <w:rFonts w:asciiTheme="minorHAnsi" w:eastAsiaTheme="minorEastAsia" w:hAnsiTheme="minorHAnsi" w:cstheme="minorBidi"/>
+                <w:noProof/>
+                <w:sz w:val="22"/>
+                <w:szCs w:val="22"/>
+                <w:lang w:val="en-US" w:eastAsia="en-US"/>
+              </w:rPr>
+              <w:tab/>
+            </w:r>
             <w:r>
               <w:rPr>
                 <w:rStyle w:val="Hyperlink"/>
@@ -185,7 +223,7 @@
                 <w:noProof/>
                 <w:webHidden/>
               </w:rPr>
-              <w:instrText xml:space="preserve"> PAGEREF _Toc24056089 \h </w:instrText>
+              <w:instrText xml:space="preserve"> PAGEREF _Toc24224114 \h </w:instrText>
             </w:r>
             <w:r>
               <w:rPr>
@@ -232,11 +270,16 @@
       <w:pPr>
         <w:pStyle w:val="Heading1"/>
       </w:pPr>
-      <w:bookmarkStart w:id="2" w:name="_Toc24056088"/>
+      <w:bookmarkStart w:id="1" w:name="_Toc24224113"/>
       <w:r>
-        <w:t>Tópico</w:t>
+        <w:t>Tóp</w:t>
       </w:r>
+      <w:bookmarkStart w:id="2" w:name="_GoBack"/>
       <w:bookmarkEnd w:id="2"/>
+      <w:r>
+        <w:t>ico</w:t>
+      </w:r>
+      <w:bookmarkEnd w:id="1"/>
     </w:p>
     <w:p/>
     <w:p>
@@ -290,13 +333,18 @@
     <w:p>
       <w:pPr>
         <w:pStyle w:val="Heading2"/>
+        <w:numPr>
+          <w:ilvl w:val="0"/>
+          <w:numId w:val="0"/>
+        </w:numPr>
+        <w:ind w:left="576"/>
       </w:pPr>
     </w:p>
     <w:p>
       <w:pPr>
         <w:pStyle w:val="Heading2"/>
       </w:pPr>
-      <w:bookmarkStart w:id="3" w:name="_Toc24056089"/>
+      <w:bookmarkStart w:id="3" w:name="_Toc24224114"/>
       <w:r>
         <w:t>Tópico</w:t>
       </w:r>
@@ -549,7 +597,23 @@
                               <w:sz w:val="18"/>
                               <w:szCs w:val="18"/>
                             </w:rPr>
-                            <w:t xml:space="preserve"> Mining –  Berrini T1 – 2S2019</w:t>
+                            <w:t xml:space="preserve"> Mining </w:t>
+                          </w:r>
+                          <w:proofErr w:type="gramStart"/>
+                          <w:r>
+                            <w:rPr>
+                              <w:sz w:val="18"/>
+                              <w:szCs w:val="18"/>
+                            </w:rPr>
+                            <w:t>–  Berrini</w:t>
+                          </w:r>
+                          <w:proofErr w:type="gramEnd"/>
+                          <w:r>
+                            <w:rPr>
+                              <w:sz w:val="18"/>
+                              <w:szCs w:val="18"/>
+                            </w:rPr>
+                            <w:t xml:space="preserve"> T1 – 2S2019</w:t>
                           </w:r>
                         </w:p>
                         <w:p>
@@ -627,7 +691,23 @@
                         <w:sz w:val="18"/>
                         <w:szCs w:val="18"/>
                       </w:rPr>
-                      <w:t xml:space="preserve"> Mining –  Berrini T1 – 2S2019</w:t>
+                      <w:t xml:space="preserve"> Mining </w:t>
+                    </w:r>
+                    <w:proofErr w:type="gramStart"/>
+                    <w:r>
+                      <w:rPr>
+                        <w:sz w:val="18"/>
+                        <w:szCs w:val="18"/>
+                      </w:rPr>
+                      <w:t>–  Berrini</w:t>
+                    </w:r>
+                    <w:proofErr w:type="gramEnd"/>
+                    <w:r>
+                      <w:rPr>
+                        <w:sz w:val="18"/>
+                        <w:szCs w:val="18"/>
+                      </w:rPr>
+                      <w:t xml:space="preserve"> T1 – 2S2019</w:t>
                     </w:r>
                   </w:p>
                   <w:p>
@@ -867,7 +947,7 @@
   <w:abstractNum w:abstractNumId="2" w15:restartNumberingAfterBreak="0">
     <w:nsid w:val="FFFFFF7C"/>
     <w:multiLevelType w:val="singleLevel"/>
-    <w:tmpl w:val="6C6E1D50"/>
+    <w:tmpl w:val="A1A84848"/>
     <w:lvl w:ilvl="0">
       <w:start w:val="1"/>
       <w:numFmt w:val="decimal"/>
@@ -884,7 +964,7 @@
   <w:abstractNum w:abstractNumId="3" w15:restartNumberingAfterBreak="0">
     <w:nsid w:val="FFFFFF7D"/>
     <w:multiLevelType w:val="singleLevel"/>
-    <w:tmpl w:val="2E420AC4"/>
+    <w:tmpl w:val="1316A64E"/>
     <w:lvl w:ilvl="0">
       <w:start w:val="1"/>
       <w:numFmt w:val="decimal"/>
@@ -901,7 +981,7 @@
   <w:abstractNum w:abstractNumId="4" w15:restartNumberingAfterBreak="0">
     <w:nsid w:val="FFFFFF7E"/>
     <w:multiLevelType w:val="singleLevel"/>
-    <w:tmpl w:val="3B2EC44C"/>
+    <w:tmpl w:val="669AC092"/>
     <w:lvl w:ilvl="0">
       <w:start w:val="1"/>
       <w:numFmt w:val="decimal"/>
@@ -918,7 +998,7 @@
   <w:abstractNum w:abstractNumId="5" w15:restartNumberingAfterBreak="0">
     <w:nsid w:val="FFFFFF7F"/>
     <w:multiLevelType w:val="singleLevel"/>
-    <w:tmpl w:val="F8C078B6"/>
+    <w:tmpl w:val="2A8498C6"/>
     <w:lvl w:ilvl="0">
       <w:start w:val="1"/>
       <w:numFmt w:val="decimal"/>
@@ -935,7 +1015,7 @@
   <w:abstractNum w:abstractNumId="6" w15:restartNumberingAfterBreak="0">
     <w:nsid w:val="FFFFFF80"/>
     <w:multiLevelType w:val="singleLevel"/>
-    <w:tmpl w:val="0CB0028C"/>
+    <w:tmpl w:val="DEAAA5CA"/>
     <w:lvl w:ilvl="0">
       <w:start w:val="1"/>
       <w:numFmt w:val="bullet"/>
@@ -955,7 +1035,7 @@
   <w:abstractNum w:abstractNumId="7" w15:restartNumberingAfterBreak="0">
     <w:nsid w:val="FFFFFF81"/>
     <w:multiLevelType w:val="singleLevel"/>
-    <w:tmpl w:val="B832EC98"/>
+    <w:tmpl w:val="1570C96C"/>
     <w:lvl w:ilvl="0">
       <w:start w:val="1"/>
       <w:numFmt w:val="bullet"/>
@@ -975,7 +1055,7 @@
   <w:abstractNum w:abstractNumId="8" w15:restartNumberingAfterBreak="0">
     <w:nsid w:val="FFFFFF82"/>
     <w:multiLevelType w:val="singleLevel"/>
-    <w:tmpl w:val="2A80FFFA"/>
+    <w:tmpl w:val="7242C4BC"/>
     <w:lvl w:ilvl="0">
       <w:start w:val="1"/>
       <w:numFmt w:val="bullet"/>
@@ -995,7 +1075,7 @@
   <w:abstractNum w:abstractNumId="9" w15:restartNumberingAfterBreak="0">
     <w:nsid w:val="FFFFFF83"/>
     <w:multiLevelType w:val="singleLevel"/>
-    <w:tmpl w:val="5E5A1C2C"/>
+    <w:tmpl w:val="CE4E3592"/>
     <w:lvl w:ilvl="0">
       <w:start w:val="1"/>
       <w:numFmt w:val="bullet"/>
@@ -1015,7 +1095,7 @@
   <w:abstractNum w:abstractNumId="10" w15:restartNumberingAfterBreak="0">
     <w:nsid w:val="FFFFFF88"/>
     <w:multiLevelType w:val="singleLevel"/>
-    <w:tmpl w:val="261C7020"/>
+    <w:tmpl w:val="A59851B6"/>
     <w:lvl w:ilvl="0">
       <w:start w:val="1"/>
       <w:numFmt w:val="decimal"/>
@@ -1032,7 +1112,7 @@
   <w:abstractNum w:abstractNumId="11" w15:restartNumberingAfterBreak="0">
     <w:nsid w:val="FFFFFF89"/>
     <w:multiLevelType w:val="singleLevel"/>
-    <w:tmpl w:val="DF08CFC6"/>
+    <w:tmpl w:val="44F865B8"/>
     <w:lvl w:ilvl="0">
       <w:start w:val="1"/>
       <w:numFmt w:val="bullet"/>
@@ -1478,6 +1558,101 @@
     </w:lvl>
   </w:abstractNum>
   <w:abstractNum w:abstractNumId="16" w15:restartNumberingAfterBreak="0">
+    <w:nsid w:val="38D92C13"/>
+    <w:multiLevelType w:val="multilevel"/>
+    <w:tmpl w:val="17E03D82"/>
+    <w:lvl w:ilvl="0">
+      <w:start w:val="1"/>
+      <w:numFmt w:val="decimal"/>
+      <w:pStyle w:val="Heading1"/>
+      <w:lvlText w:val="%1"/>
+      <w:lvlJc w:val="left"/>
+      <w:pPr>
+        <w:ind w:left="432" w:hanging="432"/>
+      </w:pPr>
+    </w:lvl>
+    <w:lvl w:ilvl="1">
+      <w:start w:val="1"/>
+      <w:numFmt w:val="decimal"/>
+      <w:pStyle w:val="Heading2"/>
+      <w:lvlText w:val="%1.%2"/>
+      <w:lvlJc w:val="left"/>
+      <w:pPr>
+        <w:ind w:left="576" w:hanging="576"/>
+      </w:pPr>
+    </w:lvl>
+    <w:lvl w:ilvl="2">
+      <w:start w:val="1"/>
+      <w:numFmt w:val="decimal"/>
+      <w:pStyle w:val="Heading3"/>
+      <w:lvlText w:val="%1.%2.%3"/>
+      <w:lvlJc w:val="left"/>
+      <w:pPr>
+        <w:ind w:left="720" w:hanging="720"/>
+      </w:pPr>
+    </w:lvl>
+    <w:lvl w:ilvl="3">
+      <w:start w:val="1"/>
+      <w:numFmt w:val="decimal"/>
+      <w:pStyle w:val="Heading4"/>
+      <w:lvlText w:val="%1.%2.%3.%4"/>
+      <w:lvlJc w:val="left"/>
+      <w:pPr>
+        <w:ind w:left="864" w:hanging="864"/>
+      </w:pPr>
+    </w:lvl>
+    <w:lvl w:ilvl="4">
+      <w:start w:val="1"/>
+      <w:numFmt w:val="decimal"/>
+      <w:pStyle w:val="Heading5"/>
+      <w:lvlText w:val="%1.%2.%3.%4.%5"/>
+      <w:lvlJc w:val="left"/>
+      <w:pPr>
+        <w:ind w:left="1008" w:hanging="1008"/>
+      </w:pPr>
+    </w:lvl>
+    <w:lvl w:ilvl="5">
+      <w:start w:val="1"/>
+      <w:numFmt w:val="decimal"/>
+      <w:pStyle w:val="Heading6"/>
+      <w:lvlText w:val="%1.%2.%3.%4.%5.%6"/>
+      <w:lvlJc w:val="left"/>
+      <w:pPr>
+        <w:ind w:left="1152" w:hanging="1152"/>
+      </w:pPr>
+    </w:lvl>
+    <w:lvl w:ilvl="6">
+      <w:start w:val="1"/>
+      <w:numFmt w:val="decimal"/>
+      <w:pStyle w:val="Heading7"/>
+      <w:lvlText w:val="%1.%2.%3.%4.%5.%6.%7"/>
+      <w:lvlJc w:val="left"/>
+      <w:pPr>
+        <w:ind w:left="1296" w:hanging="1296"/>
+      </w:pPr>
+    </w:lvl>
+    <w:lvl w:ilvl="7">
+      <w:start w:val="1"/>
+      <w:numFmt w:val="decimal"/>
+      <w:pStyle w:val="Heading8"/>
+      <w:lvlText w:val="%1.%2.%3.%4.%5.%6.%7.%8"/>
+      <w:lvlJc w:val="left"/>
+      <w:pPr>
+        <w:ind w:left="1440" w:hanging="1440"/>
+      </w:pPr>
+    </w:lvl>
+    <w:lvl w:ilvl="8">
+      <w:start w:val="1"/>
+      <w:numFmt w:val="decimal"/>
+      <w:pStyle w:val="Heading9"/>
+      <w:lvlText w:val="%1.%2.%3.%4.%5.%6.%7.%8.%9"/>
+      <w:lvlJc w:val="left"/>
+      <w:pPr>
+        <w:ind w:left="1584" w:hanging="1584"/>
+      </w:pPr>
+    </w:lvl>
+  </w:abstractNum>
+  <w:abstractNum w:abstractNumId="17" w15:restartNumberingAfterBreak="0">
     <w:nsid w:val="4ACB19B4"/>
     <w:multiLevelType w:val="hybridMultilevel"/>
     <w:tmpl w:val="76D09386"/>
@@ -1590,7 +1765,7 @@
       </w:rPr>
     </w:lvl>
   </w:abstractNum>
-  <w:abstractNum w:abstractNumId="17" w15:restartNumberingAfterBreak="0">
+  <w:abstractNum w:abstractNumId="18" w15:restartNumberingAfterBreak="0">
     <w:nsid w:val="622C6FF9"/>
     <w:multiLevelType w:val="hybridMultilevel"/>
     <w:tmpl w:val="49964FE0"/>
@@ -1706,7 +1881,7 @@
       </w:pPr>
     </w:lvl>
   </w:abstractNum>
-  <w:abstractNum w:abstractNumId="18" w15:restartNumberingAfterBreak="0">
+  <w:abstractNum w:abstractNumId="19" w15:restartNumberingAfterBreak="0">
     <w:nsid w:val="718A06D3"/>
     <w:multiLevelType w:val="hybridMultilevel"/>
     <w:tmpl w:val="A1EED69E"/>
@@ -1823,7 +1998,7 @@
     </w:lvl>
   </w:abstractNum>
   <w:num w:numId="1">
-    <w:abstractNumId w:val="18"/>
+    <w:abstractNumId w:val="19"/>
   </w:num>
   <w:num w:numId="2">
     <w:abstractNumId w:val="15"/>
@@ -1832,10 +2007,10 @@
     <w:abstractNumId w:val="12"/>
   </w:num>
   <w:num w:numId="4">
-    <w:abstractNumId w:val="17"/>
+    <w:abstractNumId w:val="18"/>
   </w:num>
   <w:num w:numId="5">
-    <w:abstractNumId w:val="16"/>
+    <w:abstractNumId w:val="17"/>
   </w:num>
   <w:num w:numId="6">
     <w:abstractNumId w:val="13"/>
@@ -1878,6 +2053,9 @@
   </w:num>
   <w:num w:numId="19">
     <w:abstractNumId w:val="0"/>
+  </w:num>
+  <w:num w:numId="20">
+    <w:abstractNumId w:val="16"/>
   </w:num>
 </w:numbering>
 </file>
@@ -2278,15 +2456,18 @@
     <w:next w:val="Normal"/>
     <w:link w:val="Heading1Char"/>
     <w:qFormat/>
-    <w:rsid w:val="002D105F"/>
+    <w:rsid w:val="000E25E9"/>
     <w:pPr>
       <w:keepNext/>
       <w:keepLines/>
+      <w:numPr>
+        <w:numId w:val="20"/>
+      </w:numPr>
       <w:spacing w:before="240"/>
       <w:outlineLvl w:val="0"/>
     </w:pPr>
     <w:rPr>
-      <w:rFonts w:asciiTheme="majorHAnsi" w:eastAsiaTheme="majorEastAsia" w:hAnsiTheme="majorHAnsi" w:cstheme="majorBidi"/>
+      <w:rFonts w:eastAsiaTheme="majorEastAsia"/>
       <w:color w:val="365F91" w:themeColor="accent1" w:themeShade="BF"/>
       <w:sz w:val="32"/>
       <w:szCs w:val="32"/>
@@ -2299,18 +2480,200 @@
     <w:link w:val="Heading2Char"/>
     <w:unhideWhenUsed/>
     <w:qFormat/>
-    <w:rsid w:val="00015C81"/>
+    <w:rsid w:val="000E25E9"/>
     <w:pPr>
       <w:keepNext/>
       <w:keepLines/>
+      <w:numPr>
+        <w:ilvl w:val="1"/>
+        <w:numId w:val="20"/>
+      </w:numPr>
       <w:spacing w:before="40"/>
       <w:outlineLvl w:val="1"/>
     </w:pPr>
     <w:rPr>
-      <w:rFonts w:asciiTheme="majorHAnsi" w:eastAsiaTheme="majorEastAsia" w:hAnsiTheme="majorHAnsi" w:cstheme="majorBidi"/>
+      <w:rFonts w:eastAsiaTheme="majorEastAsia"/>
       <w:color w:val="365F91" w:themeColor="accent1" w:themeShade="BF"/>
       <w:sz w:val="26"/>
       <w:szCs w:val="26"/>
+    </w:rPr>
+  </w:style>
+  <w:style w:type="paragraph" w:styleId="Heading3">
+    <w:name w:val="heading 3"/>
+    <w:basedOn w:val="Normal"/>
+    <w:next w:val="Normal"/>
+    <w:link w:val="Heading3Char"/>
+    <w:semiHidden/>
+    <w:unhideWhenUsed/>
+    <w:qFormat/>
+    <w:rsid w:val="007576DF"/>
+    <w:pPr>
+      <w:keepNext/>
+      <w:keepLines/>
+      <w:numPr>
+        <w:ilvl w:val="2"/>
+        <w:numId w:val="20"/>
+      </w:numPr>
+      <w:spacing w:before="40"/>
+      <w:outlineLvl w:val="2"/>
+    </w:pPr>
+    <w:rPr>
+      <w:rFonts w:asciiTheme="majorHAnsi" w:eastAsiaTheme="majorEastAsia" w:hAnsiTheme="majorHAnsi" w:cstheme="majorBidi"/>
+      <w:color w:val="243F60" w:themeColor="accent1" w:themeShade="7F"/>
+    </w:rPr>
+  </w:style>
+  <w:style w:type="paragraph" w:styleId="Heading4">
+    <w:name w:val="heading 4"/>
+    <w:basedOn w:val="Normal"/>
+    <w:next w:val="Normal"/>
+    <w:link w:val="Heading4Char"/>
+    <w:semiHidden/>
+    <w:unhideWhenUsed/>
+    <w:qFormat/>
+    <w:rsid w:val="007576DF"/>
+    <w:pPr>
+      <w:keepNext/>
+      <w:keepLines/>
+      <w:numPr>
+        <w:ilvl w:val="3"/>
+        <w:numId w:val="20"/>
+      </w:numPr>
+      <w:spacing w:before="40"/>
+      <w:outlineLvl w:val="3"/>
+    </w:pPr>
+    <w:rPr>
+      <w:rFonts w:asciiTheme="majorHAnsi" w:eastAsiaTheme="majorEastAsia" w:hAnsiTheme="majorHAnsi" w:cstheme="majorBidi"/>
+      <w:i/>
+      <w:iCs/>
+      <w:color w:val="365F91" w:themeColor="accent1" w:themeShade="BF"/>
+    </w:rPr>
+  </w:style>
+  <w:style w:type="paragraph" w:styleId="Heading5">
+    <w:name w:val="heading 5"/>
+    <w:basedOn w:val="Normal"/>
+    <w:next w:val="Normal"/>
+    <w:link w:val="Heading5Char"/>
+    <w:semiHidden/>
+    <w:unhideWhenUsed/>
+    <w:qFormat/>
+    <w:rsid w:val="007576DF"/>
+    <w:pPr>
+      <w:keepNext/>
+      <w:keepLines/>
+      <w:numPr>
+        <w:ilvl w:val="4"/>
+        <w:numId w:val="20"/>
+      </w:numPr>
+      <w:spacing w:before="40"/>
+      <w:outlineLvl w:val="4"/>
+    </w:pPr>
+    <w:rPr>
+      <w:rFonts w:asciiTheme="majorHAnsi" w:eastAsiaTheme="majorEastAsia" w:hAnsiTheme="majorHAnsi" w:cstheme="majorBidi"/>
+      <w:color w:val="365F91" w:themeColor="accent1" w:themeShade="BF"/>
+    </w:rPr>
+  </w:style>
+  <w:style w:type="paragraph" w:styleId="Heading6">
+    <w:name w:val="heading 6"/>
+    <w:basedOn w:val="Normal"/>
+    <w:next w:val="Normal"/>
+    <w:link w:val="Heading6Char"/>
+    <w:semiHidden/>
+    <w:unhideWhenUsed/>
+    <w:qFormat/>
+    <w:rsid w:val="007576DF"/>
+    <w:pPr>
+      <w:keepNext/>
+      <w:keepLines/>
+      <w:numPr>
+        <w:ilvl w:val="5"/>
+        <w:numId w:val="20"/>
+      </w:numPr>
+      <w:spacing w:before="40"/>
+      <w:outlineLvl w:val="5"/>
+    </w:pPr>
+    <w:rPr>
+      <w:rFonts w:asciiTheme="majorHAnsi" w:eastAsiaTheme="majorEastAsia" w:hAnsiTheme="majorHAnsi" w:cstheme="majorBidi"/>
+      <w:color w:val="243F60" w:themeColor="accent1" w:themeShade="7F"/>
+    </w:rPr>
+  </w:style>
+  <w:style w:type="paragraph" w:styleId="Heading7">
+    <w:name w:val="heading 7"/>
+    <w:basedOn w:val="Normal"/>
+    <w:next w:val="Normal"/>
+    <w:link w:val="Heading7Char"/>
+    <w:semiHidden/>
+    <w:unhideWhenUsed/>
+    <w:qFormat/>
+    <w:rsid w:val="007576DF"/>
+    <w:pPr>
+      <w:keepNext/>
+      <w:keepLines/>
+      <w:numPr>
+        <w:ilvl w:val="6"/>
+        <w:numId w:val="20"/>
+      </w:numPr>
+      <w:spacing w:before="40"/>
+      <w:outlineLvl w:val="6"/>
+    </w:pPr>
+    <w:rPr>
+      <w:rFonts w:asciiTheme="majorHAnsi" w:eastAsiaTheme="majorEastAsia" w:hAnsiTheme="majorHAnsi" w:cstheme="majorBidi"/>
+      <w:i/>
+      <w:iCs/>
+      <w:color w:val="243F60" w:themeColor="accent1" w:themeShade="7F"/>
+    </w:rPr>
+  </w:style>
+  <w:style w:type="paragraph" w:styleId="Heading8">
+    <w:name w:val="heading 8"/>
+    <w:basedOn w:val="Normal"/>
+    <w:next w:val="Normal"/>
+    <w:link w:val="Heading8Char"/>
+    <w:semiHidden/>
+    <w:unhideWhenUsed/>
+    <w:qFormat/>
+    <w:rsid w:val="007576DF"/>
+    <w:pPr>
+      <w:keepNext/>
+      <w:keepLines/>
+      <w:numPr>
+        <w:ilvl w:val="7"/>
+        <w:numId w:val="20"/>
+      </w:numPr>
+      <w:spacing w:before="40"/>
+      <w:outlineLvl w:val="7"/>
+    </w:pPr>
+    <w:rPr>
+      <w:rFonts w:asciiTheme="majorHAnsi" w:eastAsiaTheme="majorEastAsia" w:hAnsiTheme="majorHAnsi" w:cstheme="majorBidi"/>
+      <w:color w:val="272727" w:themeColor="text1" w:themeTint="D8"/>
+      <w:sz w:val="21"/>
+      <w:szCs w:val="21"/>
+    </w:rPr>
+  </w:style>
+  <w:style w:type="paragraph" w:styleId="Heading9">
+    <w:name w:val="heading 9"/>
+    <w:basedOn w:val="Normal"/>
+    <w:next w:val="Normal"/>
+    <w:link w:val="Heading9Char"/>
+    <w:semiHidden/>
+    <w:unhideWhenUsed/>
+    <w:qFormat/>
+    <w:rsid w:val="007576DF"/>
+    <w:pPr>
+      <w:keepNext/>
+      <w:keepLines/>
+      <w:numPr>
+        <w:ilvl w:val="8"/>
+        <w:numId w:val="20"/>
+      </w:numPr>
+      <w:spacing w:before="40"/>
+      <w:outlineLvl w:val="8"/>
+    </w:pPr>
+    <w:rPr>
+      <w:rFonts w:asciiTheme="majorHAnsi" w:eastAsiaTheme="majorEastAsia" w:hAnsiTheme="majorHAnsi" w:cstheme="majorBidi"/>
+      <w:i/>
+      <w:iCs/>
+      <w:color w:val="272727" w:themeColor="text1" w:themeTint="D8"/>
+      <w:sz w:val="21"/>
+      <w:szCs w:val="21"/>
     </w:rPr>
   </w:style>
   <w:style w:type="character" w:default="1" w:styleId="DefaultParagraphFont">
@@ -2679,9 +3042,9 @@
     <w:name w:val="Heading 1 Char"/>
     <w:basedOn w:val="DefaultParagraphFont"/>
     <w:link w:val="Heading1"/>
-    <w:rsid w:val="002D105F"/>
-    <w:rPr>
-      <w:rFonts w:asciiTheme="majorHAnsi" w:eastAsiaTheme="majorEastAsia" w:hAnsiTheme="majorHAnsi" w:cstheme="majorBidi"/>
+    <w:rsid w:val="000E25E9"/>
+    <w:rPr>
+      <w:rFonts w:eastAsiaTheme="majorEastAsia"/>
       <w:color w:val="365F91" w:themeColor="accent1" w:themeShade="BF"/>
       <w:sz w:val="32"/>
       <w:szCs w:val="32"/>
@@ -2739,6 +3102,9 @@
     <w:qFormat/>
     <w:rsid w:val="00236084"/>
     <w:pPr>
+      <w:numPr>
+        <w:numId w:val="0"/>
+      </w:numPr>
       <w:spacing w:line="259" w:lineRule="auto"/>
       <w:outlineLvl w:val="9"/>
     </w:pPr>
@@ -2750,9 +3116,9 @@
     <w:name w:val="Heading 2 Char"/>
     <w:basedOn w:val="DefaultParagraphFont"/>
     <w:link w:val="Heading2"/>
-    <w:rsid w:val="00015C81"/>
-    <w:rPr>
-      <w:rFonts w:asciiTheme="majorHAnsi" w:eastAsiaTheme="majorEastAsia" w:hAnsiTheme="majorHAnsi" w:cstheme="majorBidi"/>
+    <w:rsid w:val="000E25E9"/>
+    <w:rPr>
+      <w:rFonts w:eastAsiaTheme="majorEastAsia"/>
       <w:color w:val="365F91" w:themeColor="accent1" w:themeShade="BF"/>
       <w:sz w:val="26"/>
       <w:szCs w:val="26"/>
@@ -2770,6 +3136,103 @@
       <w:spacing w:after="100"/>
       <w:ind w:left="240"/>
     </w:pPr>
+  </w:style>
+  <w:style w:type="character" w:customStyle="1" w:styleId="Heading3Char">
+    <w:name w:val="Heading 3 Char"/>
+    <w:basedOn w:val="DefaultParagraphFont"/>
+    <w:link w:val="Heading3"/>
+    <w:semiHidden/>
+    <w:rsid w:val="007576DF"/>
+    <w:rPr>
+      <w:rFonts w:asciiTheme="majorHAnsi" w:eastAsiaTheme="majorEastAsia" w:hAnsiTheme="majorHAnsi" w:cstheme="majorBidi"/>
+      <w:color w:val="243F60" w:themeColor="accent1" w:themeShade="7F"/>
+      <w:sz w:val="24"/>
+      <w:szCs w:val="24"/>
+    </w:rPr>
+  </w:style>
+  <w:style w:type="character" w:customStyle="1" w:styleId="Heading4Char">
+    <w:name w:val="Heading 4 Char"/>
+    <w:basedOn w:val="DefaultParagraphFont"/>
+    <w:link w:val="Heading4"/>
+    <w:semiHidden/>
+    <w:rsid w:val="007576DF"/>
+    <w:rPr>
+      <w:rFonts w:asciiTheme="majorHAnsi" w:eastAsiaTheme="majorEastAsia" w:hAnsiTheme="majorHAnsi" w:cstheme="majorBidi"/>
+      <w:i/>
+      <w:iCs/>
+      <w:color w:val="365F91" w:themeColor="accent1" w:themeShade="BF"/>
+      <w:sz w:val="24"/>
+      <w:szCs w:val="24"/>
+    </w:rPr>
+  </w:style>
+  <w:style w:type="character" w:customStyle="1" w:styleId="Heading5Char">
+    <w:name w:val="Heading 5 Char"/>
+    <w:basedOn w:val="DefaultParagraphFont"/>
+    <w:link w:val="Heading5"/>
+    <w:semiHidden/>
+    <w:rsid w:val="007576DF"/>
+    <w:rPr>
+      <w:rFonts w:asciiTheme="majorHAnsi" w:eastAsiaTheme="majorEastAsia" w:hAnsiTheme="majorHAnsi" w:cstheme="majorBidi"/>
+      <w:color w:val="365F91" w:themeColor="accent1" w:themeShade="BF"/>
+      <w:sz w:val="24"/>
+      <w:szCs w:val="24"/>
+    </w:rPr>
+  </w:style>
+  <w:style w:type="character" w:customStyle="1" w:styleId="Heading6Char">
+    <w:name w:val="Heading 6 Char"/>
+    <w:basedOn w:val="DefaultParagraphFont"/>
+    <w:link w:val="Heading6"/>
+    <w:semiHidden/>
+    <w:rsid w:val="007576DF"/>
+    <w:rPr>
+      <w:rFonts w:asciiTheme="majorHAnsi" w:eastAsiaTheme="majorEastAsia" w:hAnsiTheme="majorHAnsi" w:cstheme="majorBidi"/>
+      <w:color w:val="243F60" w:themeColor="accent1" w:themeShade="7F"/>
+      <w:sz w:val="24"/>
+      <w:szCs w:val="24"/>
+    </w:rPr>
+  </w:style>
+  <w:style w:type="character" w:customStyle="1" w:styleId="Heading7Char">
+    <w:name w:val="Heading 7 Char"/>
+    <w:basedOn w:val="DefaultParagraphFont"/>
+    <w:link w:val="Heading7"/>
+    <w:semiHidden/>
+    <w:rsid w:val="007576DF"/>
+    <w:rPr>
+      <w:rFonts w:asciiTheme="majorHAnsi" w:eastAsiaTheme="majorEastAsia" w:hAnsiTheme="majorHAnsi" w:cstheme="majorBidi"/>
+      <w:i/>
+      <w:iCs/>
+      <w:color w:val="243F60" w:themeColor="accent1" w:themeShade="7F"/>
+      <w:sz w:val="24"/>
+      <w:szCs w:val="24"/>
+    </w:rPr>
+  </w:style>
+  <w:style w:type="character" w:customStyle="1" w:styleId="Heading8Char">
+    <w:name w:val="Heading 8 Char"/>
+    <w:basedOn w:val="DefaultParagraphFont"/>
+    <w:link w:val="Heading8"/>
+    <w:semiHidden/>
+    <w:rsid w:val="007576DF"/>
+    <w:rPr>
+      <w:rFonts w:asciiTheme="majorHAnsi" w:eastAsiaTheme="majorEastAsia" w:hAnsiTheme="majorHAnsi" w:cstheme="majorBidi"/>
+      <w:color w:val="272727" w:themeColor="text1" w:themeTint="D8"/>
+      <w:sz w:val="21"/>
+      <w:szCs w:val="21"/>
+    </w:rPr>
+  </w:style>
+  <w:style w:type="character" w:customStyle="1" w:styleId="Heading9Char">
+    <w:name w:val="Heading 9 Char"/>
+    <w:basedOn w:val="DefaultParagraphFont"/>
+    <w:link w:val="Heading9"/>
+    <w:semiHidden/>
+    <w:rsid w:val="007576DF"/>
+    <w:rPr>
+      <w:rFonts w:asciiTheme="majorHAnsi" w:eastAsiaTheme="majorEastAsia" w:hAnsiTheme="majorHAnsi" w:cstheme="majorBidi"/>
+      <w:i/>
+      <w:iCs/>
+      <w:color w:val="272727" w:themeColor="text1" w:themeTint="D8"/>
+      <w:sz w:val="21"/>
+      <w:szCs w:val="21"/>
+    </w:rPr>
   </w:style>
 </w:styles>
 </file>
@@ -3064,7 +3527,7 @@
 </file>
 
 <file path=customXml/itemProps1.xml><?xml version="1.0" encoding="utf-8"?>
-<ds:datastoreItem xmlns:ds="http://schemas.openxmlformats.org/officeDocument/2006/customXml" ds:itemID="{65B16042-9851-4CFD-AA68-0D214B1787B3}">
+<ds:datastoreItem xmlns:ds="http://schemas.openxmlformats.org/officeDocument/2006/customXml" ds:itemID="{2AF92BD7-A5D8-41E7-853A-559D8BD9532F}">
   <ds:schemaRefs>
     <ds:schemaRef ds:uri="http://schemas.openxmlformats.org/officeDocument/2006/bibliography"/>
   </ds:schemaRefs>

</xml_diff>